<commit_message>
Adding abstract to paper.
</commit_message>
<xml_diff>
--- a/Electrode Motion Denoising/reports/Ben Russell MSc Dissertation .docx
+++ b/Electrode Motion Denoising/reports/Ben Russell MSc Dissertation .docx
@@ -4,24 +4,15 @@
   <w:body>
     <w:p>
       <w:pPr>
-        <w:pBdr>
-          <w:top w:val="single" w:sz="2" w:space="0" w:color="E3E3E3"/>
-          <w:left w:val="single" w:sz="2" w:space="0" w:color="E3E3E3"/>
-          <w:bottom w:val="single" w:sz="2" w:space="0" w:color="E3E3E3"/>
-          <w:right w:val="single" w:sz="2" w:space="0" w:color="E3E3E3"/>
-        </w:pBdr>
-        <w:spacing w:before="100" w:beforeAutospacing="1" w:after="100" w:afterAutospacing="1"/>
-        <w:outlineLvl w:val="2"/>
+        <w:jc w:val="center"/>
         <w:rPr>
           <w:rFonts w:ascii="Segoe UI" w:eastAsia="Times New Roman" w:hAnsi="Segoe UI" w:cs="Segoe UI"/>
           <w:b/>
           <w:bCs/>
           <w:color w:val="0D0D0D"/>
-          <w:kern w:val="0"/>
           <w:sz w:val="30"/>
           <w:szCs w:val="30"/>
           <w:lang w:eastAsia="en-GB"/>
-          <w14:ligatures w14:val="none"/>
         </w:rPr>
       </w:pPr>
       <w:r>
@@ -30,14 +21,98 @@
           <w:b/>
           <w:bCs/>
           <w:color w:val="0D0D0D"/>
-          <w:kern w:val="0"/>
           <w:sz w:val="30"/>
           <w:szCs w:val="30"/>
           <w:lang w:eastAsia="en-GB"/>
-          <w14:ligatures w14:val="none"/>
-        </w:rPr>
-        <w:t>Title Page</w:t>
-      </w:r>
+        </w:rPr>
+        <w:t>Artificial Intelligence for Electrode Motion Removal in ECG signals.</w:t>
+      </w:r>
+    </w:p>
+    <w:p>
+      <w:pPr>
+        <w:jc w:val="center"/>
+        <w:rPr>
+          <w:rFonts w:ascii="Segoe UI" w:eastAsia="Times New Roman" w:hAnsi="Segoe UI" w:cs="Segoe UI"/>
+          <w:b/>
+          <w:bCs/>
+          <w:color w:val="0D0D0D"/>
+          <w:sz w:val="30"/>
+          <w:szCs w:val="30"/>
+          <w:lang w:eastAsia="en-GB"/>
+        </w:rPr>
+      </w:pPr>
+      <w:r>
+        <w:rPr>
+          <w:rFonts w:ascii="Segoe UI" w:eastAsia="Times New Roman" w:hAnsi="Segoe UI" w:cs="Segoe UI"/>
+          <w:b/>
+          <w:bCs/>
+          <w:color w:val="0D0D0D"/>
+          <w:sz w:val="30"/>
+          <w:szCs w:val="30"/>
+          <w:lang w:eastAsia="en-GB"/>
+        </w:rPr>
+        <w:drawing>
+          <wp:inline distT="0" distB="0" distL="0" distR="0" wp14:anchorId="20816C93" wp14:editId="664CDECD">
+            <wp:extent cx="5601590" cy="2307771"/>
+            <wp:effectExtent l="0" t="0" r="0" b="3810"/>
+            <wp:docPr id="1341860840" name="Picture 1" descr="A red sign with white text&#10;&#10;Description automatically generated"/>
+            <wp:cNvGraphicFramePr>
+              <a:graphicFrameLocks xmlns:a="http://schemas.openxmlformats.org/drawingml/2006/main" noChangeAspect="1"/>
+            </wp:cNvGraphicFramePr>
+            <a:graphic xmlns:a="http://schemas.openxmlformats.org/drawingml/2006/main">
+              <a:graphicData uri="http://schemas.openxmlformats.org/drawingml/2006/picture">
+                <pic:pic xmlns:pic="http://schemas.openxmlformats.org/drawingml/2006/picture">
+                  <pic:nvPicPr>
+                    <pic:cNvPr id="1341860840" name="Picture 1" descr="A red sign with white text&#10;&#10;Description automatically generated"/>
+                    <pic:cNvPicPr/>
+                  </pic:nvPicPr>
+                  <pic:blipFill>
+                    <a:blip r:embed="rId8"/>
+                    <a:stretch>
+                      <a:fillRect/>
+                    </a:stretch>
+                  </pic:blipFill>
+                  <pic:spPr>
+                    <a:xfrm>
+                      <a:off x="0" y="0"/>
+                      <a:ext cx="5625595" cy="2317661"/>
+                    </a:xfrm>
+                    <a:prstGeom prst="rect">
+                      <a:avLst/>
+                    </a:prstGeom>
+                  </pic:spPr>
+                </pic:pic>
+              </a:graphicData>
+            </a:graphic>
+          </wp:inline>
+        </w:drawing>
+      </w:r>
+      <w:r>
+        <w:rPr>
+          <w:rFonts w:ascii="Segoe UI" w:eastAsia="Times New Roman" w:hAnsi="Segoe UI" w:cs="Segoe UI"/>
+          <w:b/>
+          <w:bCs/>
+          <w:color w:val="0D0D0D"/>
+          <w:sz w:val="30"/>
+          <w:szCs w:val="30"/>
+          <w:lang w:eastAsia="en-GB"/>
+        </w:rPr>
+        <w:br w:type="page"/>
+      </w:r>
+    </w:p>
+    <w:p>
+      <w:pPr>
+        <w:spacing w:after="0"/>
+        <w:rPr>
+          <w:rFonts w:ascii="Segoe UI" w:eastAsia="Times New Roman" w:hAnsi="Segoe UI" w:cs="Segoe UI"/>
+          <w:b/>
+          <w:bCs/>
+          <w:color w:val="0D0D0D"/>
+          <w:sz w:val="30"/>
+          <w:szCs w:val="30"/>
+          <w:lang w:eastAsia="en-GB"/>
+        </w:rPr>
+      </w:pPr>
     </w:p>
     <w:p>
       <w:pPr>
@@ -55,20 +130,16 @@
         <w:rPr>
           <w:rFonts w:ascii="Segoe UI" w:eastAsia="Times New Roman" w:hAnsi="Segoe UI" w:cs="Segoe UI"/>
           <w:color w:val="0D0D0D"/>
-          <w:kern w:val="0"/>
-          <w:lang w:eastAsia="en-GB"/>
-          <w14:ligatures w14:val="none"/>
-        </w:rPr>
-      </w:pPr>
-      <w:r>
-        <w:rPr>
-          <w:rFonts w:ascii="Segoe UI" w:eastAsia="Times New Roman" w:hAnsi="Segoe UI" w:cs="Segoe UI"/>
-          <w:color w:val="0D0D0D"/>
-          <w:kern w:val="0"/>
-          <w:lang w:eastAsia="en-GB"/>
-          <w14:ligatures w14:val="none"/>
-        </w:rPr>
-        <w:t>Title of Dissertation</w:t>
+          <w:lang w:eastAsia="en-GB"/>
+        </w:rPr>
+      </w:pPr>
+      <w:r>
+        <w:rPr>
+          <w:rFonts w:ascii="Segoe UI" w:eastAsia="Times New Roman" w:hAnsi="Segoe UI" w:cs="Segoe UI"/>
+          <w:color w:val="0D0D0D"/>
+          <w:lang w:eastAsia="en-GB"/>
+        </w:rPr>
+        <w:t>Ben Russell</w:t>
       </w:r>
     </w:p>
     <w:p>
@@ -87,20 +158,16 @@
         <w:rPr>
           <w:rFonts w:ascii="Segoe UI" w:eastAsia="Times New Roman" w:hAnsi="Segoe UI" w:cs="Segoe UI"/>
           <w:color w:val="0D0D0D"/>
-          <w:kern w:val="0"/>
-          <w:lang w:eastAsia="en-GB"/>
-          <w14:ligatures w14:val="none"/>
-        </w:rPr>
-      </w:pPr>
-      <w:r>
-        <w:rPr>
-          <w:rFonts w:ascii="Segoe UI" w:eastAsia="Times New Roman" w:hAnsi="Segoe UI" w:cs="Segoe UI"/>
-          <w:color w:val="0D0D0D"/>
-          <w:kern w:val="0"/>
-          <w:lang w:eastAsia="en-GB"/>
-          <w14:ligatures w14:val="none"/>
-        </w:rPr>
-        <w:t>Your Name</w:t>
+          <w:lang w:eastAsia="en-GB"/>
+        </w:rPr>
+      </w:pPr>
+      <w:r>
+        <w:rPr>
+          <w:rFonts w:ascii="Segoe UI" w:eastAsia="Times New Roman" w:hAnsi="Segoe UI" w:cs="Segoe UI"/>
+          <w:color w:val="0D0D0D"/>
+          <w:lang w:eastAsia="en-GB"/>
+        </w:rPr>
+        <w:t>Queens University Belfast</w:t>
       </w:r>
     </w:p>
     <w:p>
@@ -119,20 +186,16 @@
         <w:rPr>
           <w:rFonts w:ascii="Segoe UI" w:eastAsia="Times New Roman" w:hAnsi="Segoe UI" w:cs="Segoe UI"/>
           <w:color w:val="0D0D0D"/>
-          <w:kern w:val="0"/>
-          <w:lang w:eastAsia="en-GB"/>
-          <w14:ligatures w14:val="none"/>
-        </w:rPr>
-      </w:pPr>
-      <w:r>
-        <w:rPr>
-          <w:rFonts w:ascii="Segoe UI" w:eastAsia="Times New Roman" w:hAnsi="Segoe UI" w:cs="Segoe UI"/>
-          <w:color w:val="0D0D0D"/>
-          <w:kern w:val="0"/>
-          <w:lang w:eastAsia="en-GB"/>
-          <w14:ligatures w14:val="none"/>
-        </w:rPr>
-        <w:t>University Name</w:t>
+          <w:lang w:eastAsia="en-GB"/>
+        </w:rPr>
+      </w:pPr>
+      <w:r>
+        <w:rPr>
+          <w:rFonts w:ascii="Segoe UI" w:eastAsia="Times New Roman" w:hAnsi="Segoe UI" w:cs="Segoe UI"/>
+          <w:color w:val="0D0D0D"/>
+          <w:lang w:eastAsia="en-GB"/>
+        </w:rPr>
+        <w:t>School of Electrical and Electronic Engineering.</w:t>
       </w:r>
     </w:p>
     <w:p>
@@ -151,52 +214,16 @@
         <w:rPr>
           <w:rFonts w:ascii="Segoe UI" w:eastAsia="Times New Roman" w:hAnsi="Segoe UI" w:cs="Segoe UI"/>
           <w:color w:val="0D0D0D"/>
-          <w:kern w:val="0"/>
-          <w:lang w:eastAsia="en-GB"/>
-          <w14:ligatures w14:val="none"/>
-        </w:rPr>
-      </w:pPr>
-      <w:r>
-        <w:rPr>
-          <w:rFonts w:ascii="Segoe UI" w:eastAsia="Times New Roman" w:hAnsi="Segoe UI" w:cs="Segoe UI"/>
-          <w:color w:val="0D0D0D"/>
-          <w:kern w:val="0"/>
-          <w:lang w:eastAsia="en-GB"/>
-          <w14:ligatures w14:val="none"/>
-        </w:rPr>
-        <w:t>Department</w:t>
-      </w:r>
-    </w:p>
-    <w:p>
-      <w:pPr>
-        <w:numPr>
-          <w:ilvl w:val="0"/>
-          <w:numId w:val="1"/>
-        </w:numPr>
-        <w:pBdr>
-          <w:top w:val="single" w:sz="2" w:space="0" w:color="E3E3E3"/>
-          <w:left w:val="single" w:sz="2" w:space="5" w:color="E3E3E3"/>
-          <w:bottom w:val="single" w:sz="2" w:space="0" w:color="E3E3E3"/>
-          <w:right w:val="single" w:sz="2" w:space="0" w:color="E3E3E3"/>
-        </w:pBdr>
-        <w:spacing w:before="120" w:after="120"/>
-        <w:rPr>
-          <w:rFonts w:ascii="Segoe UI" w:eastAsia="Times New Roman" w:hAnsi="Segoe UI" w:cs="Segoe UI"/>
-          <w:color w:val="0D0D0D"/>
-          <w:kern w:val="0"/>
-          <w:lang w:eastAsia="en-GB"/>
-          <w14:ligatures w14:val="none"/>
-        </w:rPr>
-      </w:pPr>
-      <w:r>
-        <w:rPr>
-          <w:rFonts w:ascii="Segoe UI" w:eastAsia="Times New Roman" w:hAnsi="Segoe UI" w:cs="Segoe UI"/>
-          <w:color w:val="0D0D0D"/>
-          <w:kern w:val="0"/>
-          <w:lang w:eastAsia="en-GB"/>
-          <w14:ligatures w14:val="none"/>
-        </w:rPr>
-        <w:t>Date</w:t>
+          <w:lang w:eastAsia="en-GB"/>
+        </w:rPr>
+      </w:pPr>
+      <w:r>
+        <w:rPr>
+          <w:rFonts w:ascii="Segoe UI" w:eastAsia="Times New Roman" w:hAnsi="Segoe UI" w:cs="Segoe UI"/>
+          <w:color w:val="0D0D0D"/>
+          <w:lang w:eastAsia="en-GB"/>
+        </w:rPr>
+        <w:t>02/05/2024</w:t>
       </w:r>
     </w:p>
     <w:p>
@@ -214,11 +241,9 @@
           <w:b/>
           <w:bCs/>
           <w:color w:val="0D0D0D"/>
-          <w:kern w:val="0"/>
           <w:sz w:val="30"/>
           <w:szCs w:val="30"/>
           <w:lang w:eastAsia="en-GB"/>
-          <w14:ligatures w14:val="none"/>
         </w:rPr>
       </w:pPr>
       <w:r>
@@ -227,45 +252,119 @@
           <w:b/>
           <w:bCs/>
           <w:color w:val="0D0D0D"/>
-          <w:kern w:val="0"/>
           <w:sz w:val="30"/>
           <w:szCs w:val="30"/>
           <w:lang w:eastAsia="en-GB"/>
-          <w14:ligatures w14:val="none"/>
         </w:rPr>
         <w:t>Abstract</w:t>
       </w:r>
     </w:p>
     <w:p>
       <w:pPr>
-        <w:numPr>
-          <w:ilvl w:val="0"/>
-          <w:numId w:val="2"/>
-        </w:numPr>
-        <w:pBdr>
-          <w:top w:val="single" w:sz="2" w:space="0" w:color="E3E3E3"/>
-          <w:left w:val="single" w:sz="2" w:space="5" w:color="E3E3E3"/>
-          <w:bottom w:val="single" w:sz="2" w:space="0" w:color="E3E3E3"/>
-          <w:right w:val="single" w:sz="2" w:space="0" w:color="E3E3E3"/>
-        </w:pBdr>
-        <w:spacing w:before="120" w:after="120"/>
-        <w:rPr>
-          <w:rFonts w:ascii="Segoe UI" w:eastAsia="Times New Roman" w:hAnsi="Segoe UI" w:cs="Segoe UI"/>
-          <w:color w:val="0D0D0D"/>
-          <w:kern w:val="0"/>
-          <w:lang w:eastAsia="en-GB"/>
-          <w14:ligatures w14:val="none"/>
-        </w:rPr>
-      </w:pPr>
-      <w:r>
-        <w:rPr>
-          <w:rFonts w:ascii="Segoe UI" w:eastAsia="Times New Roman" w:hAnsi="Segoe UI" w:cs="Segoe UI"/>
-          <w:color w:val="0D0D0D"/>
-          <w:kern w:val="0"/>
-          <w:lang w:eastAsia="en-GB"/>
-          <w14:ligatures w14:val="none"/>
-        </w:rPr>
-        <w:t>Summary of Objectives, Methods, Results, and Conclusion</w:t>
+        <w:pStyle w:val="NormalWeb"/>
+        <w:rPr>
+          <w:color w:val="000000"/>
+        </w:rPr>
+      </w:pPr>
+      <w:r>
+        <w:rPr>
+          <w:color w:val="000000"/>
+        </w:rPr>
+        <w:t xml:space="preserve">The aim of this thesis is to explore the application of artificial intelligence for the removal of electrode motion artifacts from ECG signals. A comprehensive reference database was developed, consisting of both clean and noisy ECG signals. The clean ECG signals were generated using three ordinary differential equations to accurately model the heart's electrical activity. Noisy signals were synthesized by extracting noise from the MIT-BIH Noise Stress Test Database (NSTDB) and using autoregressive </w:t>
+      </w:r>
+      <w:proofErr w:type="spellStart"/>
+      <w:r>
+        <w:rPr>
+          <w:color w:val="000000"/>
+        </w:rPr>
+        <w:t>modeling</w:t>
+      </w:r>
+      <w:proofErr w:type="spellEnd"/>
+      <w:r>
+        <w:rPr>
+          <w:color w:val="000000"/>
+        </w:rPr>
+        <w:t xml:space="preserve"> to predict new noise shapes. Each noise instance was then scaled to various Signal-to-Noise Ratio (SNR) levels and superimposed on the clean signals to create a diverse set of corrupted ECG signals.</w:t>
+      </w:r>
+    </w:p>
+    <w:p>
+      <w:pPr>
+        <w:pStyle w:val="NormalWeb"/>
+        <w:rPr>
+          <w:color w:val="000000"/>
+        </w:rPr>
+      </w:pPr>
+      <w:r>
+        <w:rPr>
+          <w:color w:val="000000"/>
+        </w:rPr>
+        <w:t xml:space="preserve">We developed and evaluated multiple machine and deep learning models to address the problem of noise removal. These models included Support Vector Machines (SVM), Random Forests, Principal Component Analysis (PCA) with K-Nearest </w:t>
+      </w:r>
+      <w:proofErr w:type="spellStart"/>
+      <w:r>
+        <w:rPr>
+          <w:color w:val="000000"/>
+        </w:rPr>
+        <w:t>Neighbors</w:t>
+      </w:r>
+      <w:proofErr w:type="spellEnd"/>
+      <w:r>
+        <w:rPr>
+          <w:color w:val="000000"/>
+        </w:rPr>
+        <w:t xml:space="preserve"> (KNN), Generative Adversarial Networks (GANs), Autoencoders, Convolutional Neural Networks (CNNs), and Recurrent Neural Networks (RNNs) with Long Short-Term Memory (LSTM) units. A custom loss function was designed to enhance the performance of these models.</w:t>
+      </w:r>
+    </w:p>
+    <w:p>
+      <w:pPr>
+        <w:pStyle w:val="NormalWeb"/>
+        <w:rPr>
+          <w:color w:val="000000"/>
+        </w:rPr>
+      </w:pPr>
+      <w:r>
+        <w:rPr>
+          <w:color w:val="000000"/>
+        </w:rPr>
+        <w:t xml:space="preserve">The performance of each algorithm was rigorously validated using both synthetic and real ECG databases. Key performance metrics such as Root Mean Squared Error (RMSE), correlation coefficient, </w:t>
+      </w:r>
+      <w:r>
+        <w:rPr>
+          <w:color w:val="000000"/>
+        </w:rPr>
+        <w:t xml:space="preserve">SNR improvement, </w:t>
+      </w:r>
+      <w:r>
+        <w:rPr>
+          <w:color w:val="000000"/>
+        </w:rPr>
+        <w:t xml:space="preserve">and </w:t>
+      </w:r>
+      <w:r>
+        <w:rPr>
+          <w:color w:val="000000"/>
+        </w:rPr>
+        <w:t>Wavelet Energy Based Diagnostic Distortion</w:t>
+      </w:r>
+      <w:r>
+        <w:rPr>
+          <w:color w:val="000000"/>
+        </w:rPr>
+        <w:t xml:space="preserve"> (WEDD) were employed to assess the efficacy of the noise removal techniques. Additionally, the results of the proposed AI-based methods were compared against traditional time-frequency based approaches to establish their relative advantages.</w:t>
+      </w:r>
+    </w:p>
+    <w:p>
+      <w:pPr>
+        <w:pStyle w:val="NormalWeb"/>
+        <w:rPr>
+          <w:color w:val="000000"/>
+        </w:rPr>
+      </w:pPr>
+      <w:r>
+        <w:rPr>
+          <w:color w:val="000000"/>
+        </w:rPr>
+        <w:t>This study demonstrates the potential of advanced AI models in improving the quality of ECG signal processing by effectively mitigating the impact of electrode motion artifacts. The findings suggest that these AI techniques can offer significant improvements over conventional methods, paving the way for more accurate and reliable ECG analysis in clinical settings.</w:t>
       </w:r>
     </w:p>
     <w:p>
@@ -283,24 +382,41 @@
           <w:b/>
           <w:bCs/>
           <w:color w:val="0D0D0D"/>
-          <w:kern w:val="0"/>
           <w:sz w:val="30"/>
           <w:szCs w:val="30"/>
           <w:lang w:eastAsia="en-GB"/>
-          <w14:ligatures w14:val="none"/>
-        </w:rPr>
-      </w:pPr>
-      <w:r>
+        </w:rPr>
+      </w:pPr>
+    </w:p>
+    <w:p>
+      <w:pPr>
+        <w:pBdr>
+          <w:top w:val="single" w:sz="2" w:space="0" w:color="E3E3E3"/>
+          <w:left w:val="single" w:sz="2" w:space="0" w:color="E3E3E3"/>
+          <w:bottom w:val="single" w:sz="2" w:space="0" w:color="E3E3E3"/>
+          <w:right w:val="single" w:sz="2" w:space="0" w:color="E3E3E3"/>
+        </w:pBdr>
+        <w:spacing w:before="100" w:beforeAutospacing="1" w:after="100" w:afterAutospacing="1"/>
+        <w:outlineLvl w:val="2"/>
         <w:rPr>
           <w:rFonts w:ascii="Segoe UI" w:eastAsia="Times New Roman" w:hAnsi="Segoe UI" w:cs="Segoe UI"/>
           <w:b/>
           <w:bCs/>
           <w:color w:val="0D0D0D"/>
-          <w:kern w:val="0"/>
           <w:sz w:val="30"/>
           <w:szCs w:val="30"/>
           <w:lang w:eastAsia="en-GB"/>
-          <w14:ligatures w14:val="none"/>
+        </w:rPr>
+      </w:pPr>
+      <w:r>
+        <w:rPr>
+          <w:rFonts w:ascii="Segoe UI" w:eastAsia="Times New Roman" w:hAnsi="Segoe UI" w:cs="Segoe UI"/>
+          <w:b/>
+          <w:bCs/>
+          <w:color w:val="0D0D0D"/>
+          <w:sz w:val="30"/>
+          <w:szCs w:val="30"/>
+          <w:lang w:eastAsia="en-GB"/>
         </w:rPr>
         <w:t>Acknowledgments</w:t>
       </w:r>
@@ -320,11 +436,9 @@
           <w:b/>
           <w:bCs/>
           <w:color w:val="0D0D0D"/>
-          <w:kern w:val="0"/>
           <w:sz w:val="30"/>
           <w:szCs w:val="30"/>
           <w:lang w:eastAsia="en-GB"/>
-          <w14:ligatures w14:val="none"/>
         </w:rPr>
       </w:pPr>
       <w:r>
@@ -333,11 +447,9 @@
           <w:b/>
           <w:bCs/>
           <w:color w:val="0D0D0D"/>
-          <w:kern w:val="0"/>
           <w:sz w:val="30"/>
           <w:szCs w:val="30"/>
           <w:lang w:eastAsia="en-GB"/>
-          <w14:ligatures w14:val="none"/>
         </w:rPr>
         <w:t>Table of Contents</w:t>
       </w:r>
@@ -357,11 +469,9 @@
           <w:b/>
           <w:bCs/>
           <w:color w:val="0D0D0D"/>
-          <w:kern w:val="0"/>
           <w:sz w:val="30"/>
           <w:szCs w:val="30"/>
           <w:lang w:eastAsia="en-GB"/>
-          <w14:ligatures w14:val="none"/>
         </w:rPr>
       </w:pPr>
       <w:r>
@@ -370,11 +480,9 @@
           <w:b/>
           <w:bCs/>
           <w:color w:val="0D0D0D"/>
-          <w:kern w:val="0"/>
           <w:sz w:val="30"/>
           <w:szCs w:val="30"/>
           <w:lang w:eastAsia="en-GB"/>
-          <w14:ligatures w14:val="none"/>
         </w:rPr>
         <w:t>List of Figures</w:t>
       </w:r>
@@ -394,11 +502,9 @@
           <w:b/>
           <w:bCs/>
           <w:color w:val="0D0D0D"/>
-          <w:kern w:val="0"/>
           <w:sz w:val="30"/>
           <w:szCs w:val="30"/>
           <w:lang w:eastAsia="en-GB"/>
-          <w14:ligatures w14:val="none"/>
         </w:rPr>
       </w:pPr>
       <w:r>
@@ -407,12 +513,11 @@
           <w:b/>
           <w:bCs/>
           <w:color w:val="0D0D0D"/>
-          <w:kern w:val="0"/>
           <w:sz w:val="30"/>
           <w:szCs w:val="30"/>
           <w:lang w:eastAsia="en-GB"/>
-          <w14:ligatures w14:val="none"/>
-        </w:rPr>
+        </w:rPr>
+        <w:lastRenderedPageBreak/>
         <w:t>List of Tables</w:t>
       </w:r>
     </w:p>
@@ -431,11 +536,9 @@
           <w:b/>
           <w:bCs/>
           <w:color w:val="0D0D0D"/>
-          <w:kern w:val="0"/>
           <w:sz w:val="30"/>
           <w:szCs w:val="30"/>
           <w:lang w:eastAsia="en-GB"/>
-          <w14:ligatures w14:val="none"/>
         </w:rPr>
       </w:pPr>
       <w:r>
@@ -444,11 +547,9 @@
           <w:b/>
           <w:bCs/>
           <w:color w:val="0D0D0D"/>
-          <w:kern w:val="0"/>
           <w:sz w:val="30"/>
           <w:szCs w:val="30"/>
           <w:lang w:eastAsia="en-GB"/>
-          <w14:ligatures w14:val="none"/>
         </w:rPr>
         <w:t>Abbreviations and Symbols</w:t>
       </w:r>
@@ -468,11 +569,9 @@
           <w:b/>
           <w:bCs/>
           <w:color w:val="0D0D0D"/>
-          <w:kern w:val="0"/>
           <w:sz w:val="30"/>
           <w:szCs w:val="30"/>
           <w:lang w:eastAsia="en-GB"/>
-          <w14:ligatures w14:val="none"/>
         </w:rPr>
       </w:pPr>
       <w:r>
@@ -481,11 +580,9 @@
           <w:b/>
           <w:bCs/>
           <w:color w:val="0D0D0D"/>
-          <w:kern w:val="0"/>
           <w:sz w:val="30"/>
           <w:szCs w:val="30"/>
           <w:lang w:eastAsia="en-GB"/>
-          <w14:ligatures w14:val="none"/>
         </w:rPr>
         <w:t>Chapter 1: Introduction</w:t>
       </w:r>
@@ -493,7 +590,6 @@
     <w:p>
       <w:pPr>
         <w:spacing w:line="360" w:lineRule="auto"/>
-        <w:jc w:val="both"/>
       </w:pPr>
       <w:r>
         <w:t>The Electrocardiogram (ECG) is a vital tool in modern medicine, offering a non-invasive and direct method for monitoring the electrical activity of the heart. By recording the heart’s electrical signals through electrodes placed on the skin, the ECG provides essential insights into the rhythmic patterns and conditions affecting the heart’s function. This capability makes the ECG indispensable for diagnosing various cardiac abnormalities, such as arrhythmia’s, heart disease, and myocardial infarction.</w:t>
@@ -502,7 +598,6 @@
     <w:p>
       <w:pPr>
         <w:spacing w:line="360" w:lineRule="auto"/>
-        <w:jc w:val="both"/>
       </w:pPr>
       <w:r>
         <w:t xml:space="preserve">An ECG signal represents the sum of electrical potentials generated by the heart muscle during each cardiac cycle. The signal is characterized by a series of waves and complexes, most notably the p wave, QRS complex, and T wave, each corresponding to specific phases of the </w:t>
@@ -513,17 +608,10 @@
       </w:r>
       <w:proofErr w:type="spellEnd"/>
       <w:r>
-        <w:t xml:space="preserve"> electrical cycle. The P wave indicates atrial depolarization, the QRS complex represents the ventricular depolarization, and the T wave is associates with ventricular repolarization. Analysing these components allows healthcare </w:t>
-      </w:r>
-      <w:r>
-        <w:lastRenderedPageBreak/>
-        <w:t>professionals to assess the timing of cardiac events, the presence of abnormal rhythms, and the heath of the heart muscle.</w:t>
-      </w:r>
-    </w:p>
-    <w:p>
-      <w:pPr>
-        <w:jc w:val="both"/>
-      </w:pPr>
+        <w:t xml:space="preserve"> electrical cycle. The P wave indicates atrial depolarization, the QRS complex represents the ventricular depolarization, and the T wave is associates with ventricular repolarization. Analysing these components allows healthcare professionals to assess the timing of cardiac events, the presence of abnormal rhythms, and the heath of the heart muscle.</w:t>
+      </w:r>
+    </w:p>
+    <w:p>
       <w:r>
         <w:t>Monitoring ECG signals is crucial for several reasons:</w:t>
       </w:r>
@@ -535,8 +623,6 @@
           <w:ilvl w:val="0"/>
           <w:numId w:val="10"/>
         </w:numPr>
-        <w:spacing w:line="276" w:lineRule="auto"/>
-        <w:jc w:val="both"/>
       </w:pPr>
       <w:r>
         <w:rPr>
@@ -556,8 +642,6 @@
           <w:ilvl w:val="0"/>
           <w:numId w:val="10"/>
         </w:numPr>
-        <w:spacing w:line="276" w:lineRule="auto"/>
-        <w:jc w:val="both"/>
       </w:pPr>
       <w:r>
         <w:rPr>
@@ -577,8 +661,6 @@
           <w:ilvl w:val="0"/>
           <w:numId w:val="10"/>
         </w:numPr>
-        <w:spacing w:line="276" w:lineRule="auto"/>
-        <w:jc w:val="both"/>
       </w:pPr>
       <w:r>
         <w:rPr>
@@ -598,8 +680,6 @@
           <w:ilvl w:val="0"/>
           <w:numId w:val="10"/>
         </w:numPr>
-        <w:spacing w:line="276" w:lineRule="auto"/>
-        <w:jc w:val="both"/>
       </w:pPr>
       <w:r>
         <w:rPr>
@@ -612,17 +692,8 @@
         <w:t>: ECG findings can inform prognosis, helping predict the likelihood of cardiac events such as sudden cardiac death or recurrence of heart attacks.</w:t>
       </w:r>
     </w:p>
-    <w:p>
-      <w:pPr>
-        <w:spacing w:line="276" w:lineRule="auto"/>
-        <w:jc w:val="both"/>
-      </w:pPr>
-    </w:p>
-    <w:p>
-      <w:pPr>
-        <w:spacing w:line="276" w:lineRule="auto"/>
-        <w:jc w:val="both"/>
-      </w:pPr>
+    <w:p/>
+    <w:p>
       <w:r>
         <w:rPr>
           <w:b/>
@@ -635,14 +706,11 @@
       </w:r>
     </w:p>
     <w:p>
-      <w:pPr>
-        <w:spacing w:line="276" w:lineRule="auto"/>
-        <w:jc w:val="both"/>
-      </w:pPr>
       <w:r>
         <w:rPr>
           <w:noProof/>
         </w:rPr>
+        <w:lastRenderedPageBreak/>
         <w:drawing>
           <wp:inline distT="0" distB="0" distL="0" distR="0" wp14:anchorId="096348C2" wp14:editId="68761FE3">
             <wp:extent cx="5731510" cy="3766185"/>
@@ -659,7 +727,7 @@
                     <pic:cNvPicPr/>
                   </pic:nvPicPr>
                   <pic:blipFill>
-                    <a:blip r:embed="rId7"/>
+                    <a:blip r:embed="rId9"/>
                     <a:stretch>
                       <a:fillRect/>
                     </a:stretch>
@@ -683,7 +751,6 @@
     <w:p>
       <w:pPr>
         <w:spacing w:line="360" w:lineRule="auto"/>
-        <w:jc w:val="both"/>
       </w:pPr>
       <w:r>
         <w:t xml:space="preserve">Despite its importance, the accuracy of ECG monitoring can be compromised by various sources of noise that can significantly affect the quality of the signal. There are 4 major sources of noise in ECG signals, these are 1) Baseline Wander (BW), 2) Powerline Interference (PL), 3) Muscle Artefact (MA) and 4) </w:t>
@@ -711,58 +778,49 @@
       </w:r>
       <w:proofErr w:type="spellEnd"/>
       <w:r>
-        <w:t xml:space="preserve"> notch, low pass). MA and EM noise are more challenging to remove as they </w:t>
+        <w:t xml:space="preserve"> notch, low pass). MA and EM noise are more challenging to remove as they can have a wide frequency content that overlaps with that of the ECG signal, specifically the PQRST complex. Adaptive filters are primarily used for these type of noise sources, however these require a reference noise signal which needs to be estimated, providing a potential source of error. </w:t>
+      </w:r>
+    </w:p>
+    <w:p>
+      <w:pPr>
+        <w:spacing w:line="360" w:lineRule="auto"/>
+      </w:pPr>
+      <w:r>
+        <w:t xml:space="preserve">Electrode motion noise in </w:t>
+      </w:r>
+      <w:r>
+        <w:t>ECG</w:t>
+      </w:r>
+      <w:r>
+        <w:t xml:space="preserve"> signals refers to the interference caused by the movement of electrodes attached to the skin. When electrodes move, even slightly, they can pick up additional electrical activity not related to the heart's electrical signals. This extra activity is seen as noise in the ECG signal, which can distort the true reading. It's particularly problematic during physical activity or if the electrode doesn't adhere well to the skin. This noise appears as irregular spikes or a fuzzy baseline in the ECG trace, making it challenging to accurately interpret the heart's electrical activity. Managing electrode motion noise is crucial for ensuring reliable ECG readings, especially in scenarios requiring patient movement or long-term monitoring</w:t>
+      </w:r>
+      <w:r>
+        <w:t xml:space="preserve">. </w:t>
+      </w:r>
+    </w:p>
+    <w:p>
+      <w:pPr>
+        <w:spacing w:line="360" w:lineRule="auto"/>
+      </w:pPr>
+    </w:p>
+    <w:p>
+      <w:pPr>
+        <w:spacing w:line="360" w:lineRule="auto"/>
+      </w:pPr>
+      <w:r>
+        <w:t xml:space="preserve">EM is difficult to remove from an ECG signal for several reasons. Firstly, the signal attenuated by electrode motion can be very similar to the ECG signal itself, this similarity can make it difficult to remove with digital </w:t>
       </w:r>
       <w:r>
         <w:lastRenderedPageBreak/>
-        <w:t xml:space="preserve">can have a wide frequency content that overlaps with that of the ECG signal, specifically the PQRST complex. Adaptive filters are primarily used for these type of noise sources, however these require a reference noise signal which needs to be estimated, providing a potential source of error. </w:t>
+        <w:t>filters which use both time and frequency domain characteristics to separate the two signals. The variability of EM noise also adds to the difficulty to remove the noise, this comes from the wide range of movements a subject can undergo such as running, walking, jumping or any other form of activity. Each activity will return a different characteristic shape of noise. Electrode placement can also vary the shape of the noise signal. Finally, individual differences such as skin type, amount of hair and other factors influencing the electrode-skin contact will affect the amount of EM noise added during movement, it is important that algorithms can deal with this problem effectively.</w:t>
       </w:r>
     </w:p>
     <w:p>
       <w:pPr>
         <w:spacing w:line="360" w:lineRule="auto"/>
-        <w:jc w:val="both"/>
-      </w:pPr>
-      <w:r>
-        <w:t xml:space="preserve">Electrode motion noise in </w:t>
-      </w:r>
-      <w:r>
-        <w:t>ECG</w:t>
-      </w:r>
-      <w:r>
-        <w:t xml:space="preserve"> signals refers to the interference caused by the movement of electrodes attached to the skin. When electrodes move, even slightly, they can pick up additional electrical activity not related to the heart's electrical signals. This extra activity is seen as noise in the ECG signal, which can distort the true reading. It's particularly problematic during physical activity or if the electrode doesn't adhere well to the skin. This noise appears as irregular spikes or a fuzzy baseline in the ECG trace, making it challenging to accurately interpret the heart's electrical activity. Managing electrode motion noise is crucial for ensuring reliable ECG readings, especially in scenarios requiring patient movement or long-term monitoring</w:t>
-      </w:r>
-      <w:r>
-        <w:t xml:space="preserve">. </w:t>
-      </w:r>
-    </w:p>
-    <w:p>
-      <w:pPr>
-        <w:spacing w:line="360" w:lineRule="auto"/>
-        <w:jc w:val="both"/>
-      </w:pPr>
-    </w:p>
-    <w:p>
-      <w:pPr>
-        <w:spacing w:line="360" w:lineRule="auto"/>
-        <w:jc w:val="both"/>
-      </w:pPr>
-      <w:r>
-        <w:t>EM is difficult to remove from an ECG signal for several reasons. Firstly, the signal attenuated by electrode motion can be very similar to the ECG signal itself, this similarity can make it difficult to remove with digital filters which use both time and frequency domain characteristics to separate the two signals. The variability of EM noise also adds to the difficulty to remove the noise, this comes from the wide range of movements a subject can undergo such as running, walking, jumping or any other form of activity. Each activity will return a different characteristic shape of noise. Electrode placement can also vary the shape of the noise signal. Finally, individual differences such as skin type, amount of hair and other factors influencing the electrode-skin contact will affect the amount of EM noise added during movement, it is important that algorithms can deal with this problem effectively.</w:t>
-      </w:r>
-    </w:p>
-    <w:p>
-      <w:pPr>
-        <w:spacing w:line="360" w:lineRule="auto"/>
-        <w:jc w:val="both"/>
-      </w:pPr>
-    </w:p>
-    <w:p>
-      <w:pPr>
-        <w:spacing w:line="276" w:lineRule="auto"/>
-        <w:jc w:val="both"/>
-      </w:pPr>
-    </w:p>
+      </w:pPr>
+    </w:p>
+    <w:p/>
     <w:p>
       <w:pPr>
         <w:numPr>
@@ -779,18 +837,14 @@
         <w:rPr>
           <w:rFonts w:ascii="Segoe UI" w:eastAsia="Times New Roman" w:hAnsi="Segoe UI" w:cs="Segoe UI"/>
           <w:color w:val="0D0D0D"/>
-          <w:kern w:val="0"/>
-          <w:lang w:eastAsia="en-GB"/>
-          <w14:ligatures w14:val="none"/>
-        </w:rPr>
-      </w:pPr>
-      <w:r>
-        <w:rPr>
-          <w:rFonts w:ascii="Segoe UI" w:eastAsia="Times New Roman" w:hAnsi="Segoe UI" w:cs="Segoe UI"/>
-          <w:color w:val="0D0D0D"/>
-          <w:kern w:val="0"/>
-          <w:lang w:eastAsia="en-GB"/>
-          <w14:ligatures w14:val="none"/>
+          <w:lang w:eastAsia="en-GB"/>
+        </w:rPr>
+      </w:pPr>
+      <w:r>
+        <w:rPr>
+          <w:rFonts w:ascii="Segoe UI" w:eastAsia="Times New Roman" w:hAnsi="Segoe UI" w:cs="Segoe UI"/>
+          <w:color w:val="0D0D0D"/>
+          <w:lang w:eastAsia="en-GB"/>
         </w:rPr>
         <w:t>Problem Statement</w:t>
       </w:r>
@@ -811,18 +865,14 @@
         <w:rPr>
           <w:rFonts w:ascii="Segoe UI" w:eastAsia="Times New Roman" w:hAnsi="Segoe UI" w:cs="Segoe UI"/>
           <w:color w:val="0D0D0D"/>
-          <w:kern w:val="0"/>
-          <w:lang w:eastAsia="en-GB"/>
-          <w14:ligatures w14:val="none"/>
-        </w:rPr>
-      </w:pPr>
-      <w:r>
-        <w:rPr>
-          <w:rFonts w:ascii="Segoe UI" w:eastAsia="Times New Roman" w:hAnsi="Segoe UI" w:cs="Segoe UI"/>
-          <w:color w:val="0D0D0D"/>
-          <w:kern w:val="0"/>
-          <w:lang w:eastAsia="en-GB"/>
-          <w14:ligatures w14:val="none"/>
+          <w:lang w:eastAsia="en-GB"/>
+        </w:rPr>
+      </w:pPr>
+      <w:r>
+        <w:rPr>
+          <w:rFonts w:ascii="Segoe UI" w:eastAsia="Times New Roman" w:hAnsi="Segoe UI" w:cs="Segoe UI"/>
+          <w:color w:val="0D0D0D"/>
+          <w:lang w:eastAsia="en-GB"/>
         </w:rPr>
         <w:t>Objectives</w:t>
       </w:r>
@@ -843,18 +893,14 @@
         <w:rPr>
           <w:rFonts w:ascii="Segoe UI" w:eastAsia="Times New Roman" w:hAnsi="Segoe UI" w:cs="Segoe UI"/>
           <w:color w:val="0D0D0D"/>
-          <w:kern w:val="0"/>
-          <w:lang w:eastAsia="en-GB"/>
-          <w14:ligatures w14:val="none"/>
-        </w:rPr>
-      </w:pPr>
-      <w:r>
-        <w:rPr>
-          <w:rFonts w:ascii="Segoe UI" w:eastAsia="Times New Roman" w:hAnsi="Segoe UI" w:cs="Segoe UI"/>
-          <w:color w:val="0D0D0D"/>
-          <w:kern w:val="0"/>
-          <w:lang w:eastAsia="en-GB"/>
-          <w14:ligatures w14:val="none"/>
+          <w:lang w:eastAsia="en-GB"/>
+        </w:rPr>
+      </w:pPr>
+      <w:r>
+        <w:rPr>
+          <w:rFonts w:ascii="Segoe UI" w:eastAsia="Times New Roman" w:hAnsi="Segoe UI" w:cs="Segoe UI"/>
+          <w:color w:val="0D0D0D"/>
+          <w:lang w:eastAsia="en-GB"/>
         </w:rPr>
         <w:t>Scope of Study</w:t>
       </w:r>
@@ -875,18 +921,14 @@
         <w:rPr>
           <w:rFonts w:ascii="Segoe UI" w:eastAsia="Times New Roman" w:hAnsi="Segoe UI" w:cs="Segoe UI"/>
           <w:color w:val="0D0D0D"/>
-          <w:kern w:val="0"/>
-          <w:lang w:eastAsia="en-GB"/>
-          <w14:ligatures w14:val="none"/>
-        </w:rPr>
-      </w:pPr>
-      <w:r>
-        <w:rPr>
-          <w:rFonts w:ascii="Segoe UI" w:eastAsia="Times New Roman" w:hAnsi="Segoe UI" w:cs="Segoe UI"/>
-          <w:color w:val="0D0D0D"/>
-          <w:kern w:val="0"/>
-          <w:lang w:eastAsia="en-GB"/>
-          <w14:ligatures w14:val="none"/>
+          <w:lang w:eastAsia="en-GB"/>
+        </w:rPr>
+      </w:pPr>
+      <w:r>
+        <w:rPr>
+          <w:rFonts w:ascii="Segoe UI" w:eastAsia="Times New Roman" w:hAnsi="Segoe UI" w:cs="Segoe UI"/>
+          <w:color w:val="0D0D0D"/>
+          <w:lang w:eastAsia="en-GB"/>
         </w:rPr>
         <w:t>Structure of the Dissertation</w:t>
       </w:r>
@@ -906,11 +948,9 @@
           <w:b/>
           <w:bCs/>
           <w:color w:val="0D0D0D"/>
-          <w:kern w:val="0"/>
           <w:sz w:val="30"/>
           <w:szCs w:val="30"/>
           <w:lang w:eastAsia="en-GB"/>
-          <w14:ligatures w14:val="none"/>
         </w:rPr>
       </w:pPr>
       <w:r>
@@ -919,13 +959,10 @@
           <w:b/>
           <w:bCs/>
           <w:color w:val="0D0D0D"/>
-          <w:kern w:val="0"/>
           <w:sz w:val="30"/>
           <w:szCs w:val="30"/>
           <w:lang w:eastAsia="en-GB"/>
-          <w14:ligatures w14:val="none"/>
-        </w:rPr>
-        <w:lastRenderedPageBreak/>
+        </w:rPr>
         <w:t>Chapter 2: Literature Review</w:t>
       </w:r>
     </w:p>
@@ -945,18 +982,14 @@
         <w:rPr>
           <w:rFonts w:ascii="Segoe UI" w:eastAsia="Times New Roman" w:hAnsi="Segoe UI" w:cs="Segoe UI"/>
           <w:color w:val="0D0D0D"/>
-          <w:kern w:val="0"/>
-          <w:lang w:eastAsia="en-GB"/>
-          <w14:ligatures w14:val="none"/>
-        </w:rPr>
-      </w:pPr>
-      <w:r>
-        <w:rPr>
-          <w:rFonts w:ascii="Segoe UI" w:eastAsia="Times New Roman" w:hAnsi="Segoe UI" w:cs="Segoe UI"/>
-          <w:color w:val="0D0D0D"/>
-          <w:kern w:val="0"/>
-          <w:lang w:eastAsia="en-GB"/>
-          <w14:ligatures w14:val="none"/>
+          <w:lang w:eastAsia="en-GB"/>
+        </w:rPr>
+      </w:pPr>
+      <w:r>
+        <w:rPr>
+          <w:rFonts w:ascii="Segoe UI" w:eastAsia="Times New Roman" w:hAnsi="Segoe UI" w:cs="Segoe UI"/>
+          <w:color w:val="0D0D0D"/>
+          <w:lang w:eastAsia="en-GB"/>
         </w:rPr>
         <w:t>Overview of ECG Signal Processing</w:t>
       </w:r>
@@ -977,18 +1010,14 @@
         <w:rPr>
           <w:rFonts w:ascii="Segoe UI" w:eastAsia="Times New Roman" w:hAnsi="Segoe UI" w:cs="Segoe UI"/>
           <w:color w:val="0D0D0D"/>
-          <w:kern w:val="0"/>
-          <w:lang w:eastAsia="en-GB"/>
-          <w14:ligatures w14:val="none"/>
-        </w:rPr>
-      </w:pPr>
-      <w:r>
-        <w:rPr>
-          <w:rFonts w:ascii="Segoe UI" w:eastAsia="Times New Roman" w:hAnsi="Segoe UI" w:cs="Segoe UI"/>
-          <w:color w:val="0D0D0D"/>
-          <w:kern w:val="0"/>
-          <w:lang w:eastAsia="en-GB"/>
-          <w14:ligatures w14:val="none"/>
+          <w:lang w:eastAsia="en-GB"/>
+        </w:rPr>
+      </w:pPr>
+      <w:r>
+        <w:rPr>
+          <w:rFonts w:ascii="Segoe UI" w:eastAsia="Times New Roman" w:hAnsi="Segoe UI" w:cs="Segoe UI"/>
+          <w:color w:val="0D0D0D"/>
+          <w:lang w:eastAsia="en-GB"/>
         </w:rPr>
         <w:t>Electrode Motion Artifacts</w:t>
       </w:r>
@@ -1009,18 +1038,14 @@
         <w:rPr>
           <w:rFonts w:ascii="Segoe UI" w:eastAsia="Times New Roman" w:hAnsi="Segoe UI" w:cs="Segoe UI"/>
           <w:color w:val="0D0D0D"/>
-          <w:kern w:val="0"/>
-          <w:lang w:eastAsia="en-GB"/>
-          <w14:ligatures w14:val="none"/>
-        </w:rPr>
-      </w:pPr>
-      <w:r>
-        <w:rPr>
-          <w:rFonts w:ascii="Segoe UI" w:eastAsia="Times New Roman" w:hAnsi="Segoe UI" w:cs="Segoe UI"/>
-          <w:color w:val="0D0D0D"/>
-          <w:kern w:val="0"/>
-          <w:lang w:eastAsia="en-GB"/>
-          <w14:ligatures w14:val="none"/>
+          <w:lang w:eastAsia="en-GB"/>
+        </w:rPr>
+      </w:pPr>
+      <w:r>
+        <w:rPr>
+          <w:rFonts w:ascii="Segoe UI" w:eastAsia="Times New Roman" w:hAnsi="Segoe UI" w:cs="Segoe UI"/>
+          <w:color w:val="0D0D0D"/>
+          <w:lang w:eastAsia="en-GB"/>
         </w:rPr>
         <w:t>Existing Methods for Noise Removal</w:t>
       </w:r>
@@ -1041,18 +1066,14 @@
         <w:rPr>
           <w:rFonts w:ascii="Segoe UI" w:eastAsia="Times New Roman" w:hAnsi="Segoe UI" w:cs="Segoe UI"/>
           <w:color w:val="0D0D0D"/>
-          <w:kern w:val="0"/>
-          <w:lang w:eastAsia="en-GB"/>
-          <w14:ligatures w14:val="none"/>
-        </w:rPr>
-      </w:pPr>
-      <w:r>
-        <w:rPr>
-          <w:rFonts w:ascii="Segoe UI" w:eastAsia="Times New Roman" w:hAnsi="Segoe UI" w:cs="Segoe UI"/>
-          <w:color w:val="0D0D0D"/>
-          <w:kern w:val="0"/>
-          <w:lang w:eastAsia="en-GB"/>
-          <w14:ligatures w14:val="none"/>
+          <w:lang w:eastAsia="en-GB"/>
+        </w:rPr>
+      </w:pPr>
+      <w:r>
+        <w:rPr>
+          <w:rFonts w:ascii="Segoe UI" w:eastAsia="Times New Roman" w:hAnsi="Segoe UI" w:cs="Segoe UI"/>
+          <w:color w:val="0D0D0D"/>
+          <w:lang w:eastAsia="en-GB"/>
         </w:rPr>
         <w:t>Machine Learning in Biomedical Signal Processing</w:t>
       </w:r>
@@ -1073,18 +1094,14 @@
         <w:rPr>
           <w:rFonts w:ascii="Segoe UI" w:eastAsia="Times New Roman" w:hAnsi="Segoe UI" w:cs="Segoe UI"/>
           <w:color w:val="0D0D0D"/>
-          <w:kern w:val="0"/>
-          <w:lang w:eastAsia="en-GB"/>
-          <w14:ligatures w14:val="none"/>
-        </w:rPr>
-      </w:pPr>
-      <w:r>
-        <w:rPr>
-          <w:rFonts w:ascii="Segoe UI" w:eastAsia="Times New Roman" w:hAnsi="Segoe UI" w:cs="Segoe UI"/>
-          <w:color w:val="0D0D0D"/>
-          <w:kern w:val="0"/>
-          <w:lang w:eastAsia="en-GB"/>
-          <w14:ligatures w14:val="none"/>
+          <w:lang w:eastAsia="en-GB"/>
+        </w:rPr>
+      </w:pPr>
+      <w:r>
+        <w:rPr>
+          <w:rFonts w:ascii="Segoe UI" w:eastAsia="Times New Roman" w:hAnsi="Segoe UI" w:cs="Segoe UI"/>
+          <w:color w:val="0D0D0D"/>
+          <w:lang w:eastAsia="en-GB"/>
         </w:rPr>
         <w:t>Gaps in the Literature</w:t>
       </w:r>
@@ -1104,11 +1121,9 @@
           <w:b/>
           <w:bCs/>
           <w:color w:val="0D0D0D"/>
-          <w:kern w:val="0"/>
           <w:sz w:val="30"/>
           <w:szCs w:val="30"/>
           <w:lang w:eastAsia="en-GB"/>
-          <w14:ligatures w14:val="none"/>
         </w:rPr>
       </w:pPr>
       <w:r>
@@ -1117,11 +1132,9 @@
           <w:b/>
           <w:bCs/>
           <w:color w:val="0D0D0D"/>
-          <w:kern w:val="0"/>
           <w:sz w:val="30"/>
           <w:szCs w:val="30"/>
           <w:lang w:eastAsia="en-GB"/>
-          <w14:ligatures w14:val="none"/>
         </w:rPr>
         <w:t>Chapter 3: Methodology</w:t>
       </w:r>
@@ -1142,18 +1155,14 @@
         <w:rPr>
           <w:rFonts w:ascii="Segoe UI" w:eastAsia="Times New Roman" w:hAnsi="Segoe UI" w:cs="Segoe UI"/>
           <w:color w:val="0D0D0D"/>
-          <w:kern w:val="0"/>
-          <w:lang w:eastAsia="en-GB"/>
-          <w14:ligatures w14:val="none"/>
-        </w:rPr>
-      </w:pPr>
-      <w:r>
-        <w:rPr>
-          <w:rFonts w:ascii="Segoe UI" w:eastAsia="Times New Roman" w:hAnsi="Segoe UI" w:cs="Segoe UI"/>
-          <w:color w:val="0D0D0D"/>
-          <w:kern w:val="0"/>
-          <w:lang w:eastAsia="en-GB"/>
-          <w14:ligatures w14:val="none"/>
+          <w:lang w:eastAsia="en-GB"/>
+        </w:rPr>
+      </w:pPr>
+      <w:r>
+        <w:rPr>
+          <w:rFonts w:ascii="Segoe UI" w:eastAsia="Times New Roman" w:hAnsi="Segoe UI" w:cs="Segoe UI"/>
+          <w:color w:val="0D0D0D"/>
+          <w:lang w:eastAsia="en-GB"/>
         </w:rPr>
         <w:t>Data Collection</w:t>
       </w:r>
@@ -1174,18 +1183,14 @@
         <w:rPr>
           <w:rFonts w:ascii="Segoe UI" w:eastAsia="Times New Roman" w:hAnsi="Segoe UI" w:cs="Segoe UI"/>
           <w:color w:val="0D0D0D"/>
-          <w:kern w:val="0"/>
-          <w:lang w:eastAsia="en-GB"/>
-          <w14:ligatures w14:val="none"/>
-        </w:rPr>
-      </w:pPr>
-      <w:r>
-        <w:rPr>
-          <w:rFonts w:ascii="Segoe UI" w:eastAsia="Times New Roman" w:hAnsi="Segoe UI" w:cs="Segoe UI"/>
-          <w:color w:val="0D0D0D"/>
-          <w:kern w:val="0"/>
-          <w:lang w:eastAsia="en-GB"/>
-          <w14:ligatures w14:val="none"/>
+          <w:lang w:eastAsia="en-GB"/>
+        </w:rPr>
+      </w:pPr>
+      <w:r>
+        <w:rPr>
+          <w:rFonts w:ascii="Segoe UI" w:eastAsia="Times New Roman" w:hAnsi="Segoe UI" w:cs="Segoe UI"/>
+          <w:color w:val="0D0D0D"/>
+          <w:lang w:eastAsia="en-GB"/>
         </w:rPr>
         <w:t>Source of ECG Data</w:t>
       </w:r>
@@ -1206,18 +1211,14 @@
         <w:rPr>
           <w:rFonts w:ascii="Segoe UI" w:eastAsia="Times New Roman" w:hAnsi="Segoe UI" w:cs="Segoe UI"/>
           <w:color w:val="0D0D0D"/>
-          <w:kern w:val="0"/>
-          <w:lang w:eastAsia="en-GB"/>
-          <w14:ligatures w14:val="none"/>
-        </w:rPr>
-      </w:pPr>
-      <w:r>
-        <w:rPr>
-          <w:rFonts w:ascii="Segoe UI" w:eastAsia="Times New Roman" w:hAnsi="Segoe UI" w:cs="Segoe UI"/>
-          <w:color w:val="0D0D0D"/>
-          <w:kern w:val="0"/>
-          <w:lang w:eastAsia="en-GB"/>
-          <w14:ligatures w14:val="none"/>
+          <w:lang w:eastAsia="en-GB"/>
+        </w:rPr>
+      </w:pPr>
+      <w:r>
+        <w:rPr>
+          <w:rFonts w:ascii="Segoe UI" w:eastAsia="Times New Roman" w:hAnsi="Segoe UI" w:cs="Segoe UI"/>
+          <w:color w:val="0D0D0D"/>
+          <w:lang w:eastAsia="en-GB"/>
         </w:rPr>
         <w:t>Preprocessing</w:t>
       </w:r>
@@ -1238,18 +1239,14 @@
         <w:rPr>
           <w:rFonts w:ascii="Segoe UI" w:eastAsia="Times New Roman" w:hAnsi="Segoe UI" w:cs="Segoe UI"/>
           <w:color w:val="0D0D0D"/>
-          <w:kern w:val="0"/>
-          <w:lang w:eastAsia="en-GB"/>
-          <w14:ligatures w14:val="none"/>
-        </w:rPr>
-      </w:pPr>
-      <w:r>
-        <w:rPr>
-          <w:rFonts w:ascii="Segoe UI" w:eastAsia="Times New Roman" w:hAnsi="Segoe UI" w:cs="Segoe UI"/>
-          <w:color w:val="0D0D0D"/>
-          <w:kern w:val="0"/>
-          <w:lang w:eastAsia="en-GB"/>
-          <w14:ligatures w14:val="none"/>
+          <w:lang w:eastAsia="en-GB"/>
+        </w:rPr>
+      </w:pPr>
+      <w:r>
+        <w:rPr>
+          <w:rFonts w:ascii="Segoe UI" w:eastAsia="Times New Roman" w:hAnsi="Segoe UI" w:cs="Segoe UI"/>
+          <w:color w:val="0D0D0D"/>
+          <w:lang w:eastAsia="en-GB"/>
         </w:rPr>
         <w:t xml:space="preserve">Noise </w:t>
       </w:r>
@@ -1258,9 +1255,7 @@
         <w:rPr>
           <w:rFonts w:ascii="Segoe UI" w:eastAsia="Times New Roman" w:hAnsi="Segoe UI" w:cs="Segoe UI"/>
           <w:color w:val="0D0D0D"/>
-          <w:kern w:val="0"/>
-          <w:lang w:eastAsia="en-GB"/>
-          <w14:ligatures w14:val="none"/>
+          <w:lang w:eastAsia="en-GB"/>
         </w:rPr>
         <w:t>Modeling</w:t>
       </w:r>
@@ -1282,18 +1277,14 @@
         <w:rPr>
           <w:rFonts w:ascii="Segoe UI" w:eastAsia="Times New Roman" w:hAnsi="Segoe UI" w:cs="Segoe UI"/>
           <w:color w:val="0D0D0D"/>
-          <w:kern w:val="0"/>
-          <w:lang w:eastAsia="en-GB"/>
-          <w14:ligatures w14:val="none"/>
-        </w:rPr>
-      </w:pPr>
-      <w:r>
-        <w:rPr>
-          <w:rFonts w:ascii="Segoe UI" w:eastAsia="Times New Roman" w:hAnsi="Segoe UI" w:cs="Segoe UI"/>
-          <w:color w:val="0D0D0D"/>
-          <w:kern w:val="0"/>
-          <w:lang w:eastAsia="en-GB"/>
-          <w14:ligatures w14:val="none"/>
+          <w:lang w:eastAsia="en-GB"/>
+        </w:rPr>
+      </w:pPr>
+      <w:r>
+        <w:rPr>
+          <w:rFonts w:ascii="Segoe UI" w:eastAsia="Times New Roman" w:hAnsi="Segoe UI" w:cs="Segoe UI"/>
+          <w:color w:val="0D0D0D"/>
+          <w:lang w:eastAsia="en-GB"/>
         </w:rPr>
         <w:t>Types of Motion Artifacts</w:t>
       </w:r>
@@ -1314,18 +1305,14 @@
         <w:rPr>
           <w:rFonts w:ascii="Segoe UI" w:eastAsia="Times New Roman" w:hAnsi="Segoe UI" w:cs="Segoe UI"/>
           <w:color w:val="0D0D0D"/>
-          <w:kern w:val="0"/>
-          <w:lang w:eastAsia="en-GB"/>
-          <w14:ligatures w14:val="none"/>
-        </w:rPr>
-      </w:pPr>
-      <w:r>
-        <w:rPr>
-          <w:rFonts w:ascii="Segoe UI" w:eastAsia="Times New Roman" w:hAnsi="Segoe UI" w:cs="Segoe UI"/>
-          <w:color w:val="0D0D0D"/>
-          <w:kern w:val="0"/>
-          <w:lang w:eastAsia="en-GB"/>
-          <w14:ligatures w14:val="none"/>
+          <w:lang w:eastAsia="en-GB"/>
+        </w:rPr>
+      </w:pPr>
+      <w:r>
+        <w:rPr>
+          <w:rFonts w:ascii="Segoe UI" w:eastAsia="Times New Roman" w:hAnsi="Segoe UI" w:cs="Segoe UI"/>
+          <w:color w:val="0D0D0D"/>
+          <w:lang w:eastAsia="en-GB"/>
         </w:rPr>
         <w:t>Simulation of Noisy Signals</w:t>
       </w:r>
@@ -1346,18 +1333,14 @@
         <w:rPr>
           <w:rFonts w:ascii="Segoe UI" w:eastAsia="Times New Roman" w:hAnsi="Segoe UI" w:cs="Segoe UI"/>
           <w:color w:val="0D0D0D"/>
-          <w:kern w:val="0"/>
-          <w:lang w:eastAsia="en-GB"/>
-          <w14:ligatures w14:val="none"/>
-        </w:rPr>
-      </w:pPr>
-      <w:r>
-        <w:rPr>
-          <w:rFonts w:ascii="Segoe UI" w:eastAsia="Times New Roman" w:hAnsi="Segoe UI" w:cs="Segoe UI"/>
-          <w:color w:val="0D0D0D"/>
-          <w:kern w:val="0"/>
-          <w:lang w:eastAsia="en-GB"/>
-          <w14:ligatures w14:val="none"/>
+          <w:lang w:eastAsia="en-GB"/>
+        </w:rPr>
+      </w:pPr>
+      <w:r>
+        <w:rPr>
+          <w:rFonts w:ascii="Segoe UI" w:eastAsia="Times New Roman" w:hAnsi="Segoe UI" w:cs="Segoe UI"/>
+          <w:color w:val="0D0D0D"/>
+          <w:lang w:eastAsia="en-GB"/>
         </w:rPr>
         <w:t>Machine Learning Techniques</w:t>
       </w:r>
@@ -1378,18 +1361,14 @@
         <w:rPr>
           <w:rFonts w:ascii="Segoe UI" w:eastAsia="Times New Roman" w:hAnsi="Segoe UI" w:cs="Segoe UI"/>
           <w:color w:val="0D0D0D"/>
-          <w:kern w:val="0"/>
-          <w:lang w:eastAsia="en-GB"/>
-          <w14:ligatures w14:val="none"/>
-        </w:rPr>
-      </w:pPr>
-      <w:r>
-        <w:rPr>
-          <w:rFonts w:ascii="Segoe UI" w:eastAsia="Times New Roman" w:hAnsi="Segoe UI" w:cs="Segoe UI"/>
-          <w:color w:val="0D0D0D"/>
-          <w:kern w:val="0"/>
-          <w:lang w:eastAsia="en-GB"/>
-          <w14:ligatures w14:val="none"/>
+          <w:lang w:eastAsia="en-GB"/>
+        </w:rPr>
+      </w:pPr>
+      <w:r>
+        <w:rPr>
+          <w:rFonts w:ascii="Segoe UI" w:eastAsia="Times New Roman" w:hAnsi="Segoe UI" w:cs="Segoe UI"/>
+          <w:color w:val="0D0D0D"/>
+          <w:lang w:eastAsia="en-GB"/>
         </w:rPr>
         <w:t>Supervised Learning</w:t>
       </w:r>
@@ -1410,18 +1389,14 @@
         <w:rPr>
           <w:rFonts w:ascii="Segoe UI" w:eastAsia="Times New Roman" w:hAnsi="Segoe UI" w:cs="Segoe UI"/>
           <w:color w:val="0D0D0D"/>
-          <w:kern w:val="0"/>
-          <w:lang w:eastAsia="en-GB"/>
-          <w14:ligatures w14:val="none"/>
-        </w:rPr>
-      </w:pPr>
-      <w:r>
-        <w:rPr>
-          <w:rFonts w:ascii="Segoe UI" w:eastAsia="Times New Roman" w:hAnsi="Segoe UI" w:cs="Segoe UI"/>
-          <w:color w:val="0D0D0D"/>
-          <w:kern w:val="0"/>
-          <w:lang w:eastAsia="en-GB"/>
-          <w14:ligatures w14:val="none"/>
+          <w:lang w:eastAsia="en-GB"/>
+        </w:rPr>
+      </w:pPr>
+      <w:r>
+        <w:rPr>
+          <w:rFonts w:ascii="Segoe UI" w:eastAsia="Times New Roman" w:hAnsi="Segoe UI" w:cs="Segoe UI"/>
+          <w:color w:val="0D0D0D"/>
+          <w:lang w:eastAsia="en-GB"/>
         </w:rPr>
         <w:t>Unsupervised Learning</w:t>
       </w:r>
@@ -1442,18 +1417,14 @@
         <w:rPr>
           <w:rFonts w:ascii="Segoe UI" w:eastAsia="Times New Roman" w:hAnsi="Segoe UI" w:cs="Segoe UI"/>
           <w:color w:val="0D0D0D"/>
-          <w:kern w:val="0"/>
-          <w:lang w:eastAsia="en-GB"/>
-          <w14:ligatures w14:val="none"/>
-        </w:rPr>
-      </w:pPr>
-      <w:r>
-        <w:rPr>
-          <w:rFonts w:ascii="Segoe UI" w:eastAsia="Times New Roman" w:hAnsi="Segoe UI" w:cs="Segoe UI"/>
-          <w:color w:val="0D0D0D"/>
-          <w:kern w:val="0"/>
-          <w:lang w:eastAsia="en-GB"/>
-          <w14:ligatures w14:val="none"/>
+          <w:lang w:eastAsia="en-GB"/>
+        </w:rPr>
+      </w:pPr>
+      <w:r>
+        <w:rPr>
+          <w:rFonts w:ascii="Segoe UI" w:eastAsia="Times New Roman" w:hAnsi="Segoe UI" w:cs="Segoe UI"/>
+          <w:color w:val="0D0D0D"/>
+          <w:lang w:eastAsia="en-GB"/>
         </w:rPr>
         <w:t>Deep Learning Models</w:t>
       </w:r>
@@ -1474,19 +1445,16 @@
         <w:rPr>
           <w:rFonts w:ascii="Segoe UI" w:eastAsia="Times New Roman" w:hAnsi="Segoe UI" w:cs="Segoe UI"/>
           <w:color w:val="0D0D0D"/>
-          <w:kern w:val="0"/>
-          <w:lang w:eastAsia="en-GB"/>
-          <w14:ligatures w14:val="none"/>
-        </w:rPr>
-      </w:pPr>
-      <w:r>
-        <w:rPr>
-          <w:rFonts w:ascii="Segoe UI" w:eastAsia="Times New Roman" w:hAnsi="Segoe UI" w:cs="Segoe UI"/>
-          <w:color w:val="0D0D0D"/>
-          <w:kern w:val="0"/>
-          <w:lang w:eastAsia="en-GB"/>
-          <w14:ligatures w14:val="none"/>
-        </w:rPr>
+          <w:lang w:eastAsia="en-GB"/>
+        </w:rPr>
+      </w:pPr>
+      <w:r>
+        <w:rPr>
+          <w:rFonts w:ascii="Segoe UI" w:eastAsia="Times New Roman" w:hAnsi="Segoe UI" w:cs="Segoe UI"/>
+          <w:color w:val="0D0D0D"/>
+          <w:lang w:eastAsia="en-GB"/>
+        </w:rPr>
+        <w:lastRenderedPageBreak/>
         <w:t>Model Training and Validation</w:t>
       </w:r>
     </w:p>
@@ -1506,18 +1474,14 @@
         <w:rPr>
           <w:rFonts w:ascii="Segoe UI" w:eastAsia="Times New Roman" w:hAnsi="Segoe UI" w:cs="Segoe UI"/>
           <w:color w:val="0D0D0D"/>
-          <w:kern w:val="0"/>
-          <w:lang w:eastAsia="en-GB"/>
-          <w14:ligatures w14:val="none"/>
-        </w:rPr>
-      </w:pPr>
-      <w:r>
-        <w:rPr>
-          <w:rFonts w:ascii="Segoe UI" w:eastAsia="Times New Roman" w:hAnsi="Segoe UI" w:cs="Segoe UI"/>
-          <w:color w:val="0D0D0D"/>
-          <w:kern w:val="0"/>
-          <w:lang w:eastAsia="en-GB"/>
-          <w14:ligatures w14:val="none"/>
+          <w:lang w:eastAsia="en-GB"/>
+        </w:rPr>
+      </w:pPr>
+      <w:r>
+        <w:rPr>
+          <w:rFonts w:ascii="Segoe UI" w:eastAsia="Times New Roman" w:hAnsi="Segoe UI" w:cs="Segoe UI"/>
+          <w:color w:val="0D0D0D"/>
+          <w:lang w:eastAsia="en-GB"/>
         </w:rPr>
         <w:t>Training Procedures</w:t>
       </w:r>
@@ -1538,18 +1502,14 @@
         <w:rPr>
           <w:rFonts w:ascii="Segoe UI" w:eastAsia="Times New Roman" w:hAnsi="Segoe UI" w:cs="Segoe UI"/>
           <w:color w:val="0D0D0D"/>
-          <w:kern w:val="0"/>
-          <w:lang w:eastAsia="en-GB"/>
-          <w14:ligatures w14:val="none"/>
-        </w:rPr>
-      </w:pPr>
-      <w:r>
-        <w:rPr>
-          <w:rFonts w:ascii="Segoe UI" w:eastAsia="Times New Roman" w:hAnsi="Segoe UI" w:cs="Segoe UI"/>
-          <w:color w:val="0D0D0D"/>
-          <w:kern w:val="0"/>
-          <w:lang w:eastAsia="en-GB"/>
-          <w14:ligatures w14:val="none"/>
+          <w:lang w:eastAsia="en-GB"/>
+        </w:rPr>
+      </w:pPr>
+      <w:r>
+        <w:rPr>
+          <w:rFonts w:ascii="Segoe UI" w:eastAsia="Times New Roman" w:hAnsi="Segoe UI" w:cs="Segoe UI"/>
+          <w:color w:val="0D0D0D"/>
+          <w:lang w:eastAsia="en-GB"/>
         </w:rPr>
         <w:t>Evaluation Metrics</w:t>
       </w:r>
@@ -1569,11 +1529,9 @@
           <w:b/>
           <w:bCs/>
           <w:color w:val="0D0D0D"/>
-          <w:kern w:val="0"/>
           <w:sz w:val="30"/>
           <w:szCs w:val="30"/>
           <w:lang w:eastAsia="en-GB"/>
-          <w14:ligatures w14:val="none"/>
         </w:rPr>
       </w:pPr>
       <w:r>
@@ -1582,11 +1540,9 @@
           <w:b/>
           <w:bCs/>
           <w:color w:val="0D0D0D"/>
-          <w:kern w:val="0"/>
           <w:sz w:val="30"/>
           <w:szCs w:val="30"/>
           <w:lang w:eastAsia="en-GB"/>
-          <w14:ligatures w14:val="none"/>
         </w:rPr>
         <w:t>Chapter 4: Implementation</w:t>
       </w:r>
@@ -1607,18 +1563,14 @@
         <w:rPr>
           <w:rFonts w:ascii="Segoe UI" w:eastAsia="Times New Roman" w:hAnsi="Segoe UI" w:cs="Segoe UI"/>
           <w:color w:val="0D0D0D"/>
-          <w:kern w:val="0"/>
-          <w:lang w:eastAsia="en-GB"/>
-          <w14:ligatures w14:val="none"/>
-        </w:rPr>
-      </w:pPr>
-      <w:r>
-        <w:rPr>
-          <w:rFonts w:ascii="Segoe UI" w:eastAsia="Times New Roman" w:hAnsi="Segoe UI" w:cs="Segoe UI"/>
-          <w:color w:val="0D0D0D"/>
-          <w:kern w:val="0"/>
-          <w:lang w:eastAsia="en-GB"/>
-          <w14:ligatures w14:val="none"/>
+          <w:lang w:eastAsia="en-GB"/>
+        </w:rPr>
+      </w:pPr>
+      <w:r>
+        <w:rPr>
+          <w:rFonts w:ascii="Segoe UI" w:eastAsia="Times New Roman" w:hAnsi="Segoe UI" w:cs="Segoe UI"/>
+          <w:color w:val="0D0D0D"/>
+          <w:lang w:eastAsia="en-GB"/>
         </w:rPr>
         <w:t>Software and Tools Used</w:t>
       </w:r>
@@ -1639,18 +1591,14 @@
         <w:rPr>
           <w:rFonts w:ascii="Segoe UI" w:eastAsia="Times New Roman" w:hAnsi="Segoe UI" w:cs="Segoe UI"/>
           <w:color w:val="0D0D0D"/>
-          <w:kern w:val="0"/>
-          <w:lang w:eastAsia="en-GB"/>
-          <w14:ligatures w14:val="none"/>
-        </w:rPr>
-      </w:pPr>
-      <w:r>
-        <w:rPr>
-          <w:rFonts w:ascii="Segoe UI" w:eastAsia="Times New Roman" w:hAnsi="Segoe UI" w:cs="Segoe UI"/>
-          <w:color w:val="0D0D0D"/>
-          <w:kern w:val="0"/>
-          <w:lang w:eastAsia="en-GB"/>
-          <w14:ligatures w14:val="none"/>
+          <w:lang w:eastAsia="en-GB"/>
+        </w:rPr>
+      </w:pPr>
+      <w:r>
+        <w:rPr>
+          <w:rFonts w:ascii="Segoe UI" w:eastAsia="Times New Roman" w:hAnsi="Segoe UI" w:cs="Segoe UI"/>
+          <w:color w:val="0D0D0D"/>
+          <w:lang w:eastAsia="en-GB"/>
         </w:rPr>
         <w:t>Implementation Details</w:t>
       </w:r>
@@ -1671,18 +1619,14 @@
         <w:rPr>
           <w:rFonts w:ascii="Segoe UI" w:eastAsia="Times New Roman" w:hAnsi="Segoe UI" w:cs="Segoe UI"/>
           <w:color w:val="0D0D0D"/>
-          <w:kern w:val="0"/>
-          <w:lang w:eastAsia="en-GB"/>
-          <w14:ligatures w14:val="none"/>
-        </w:rPr>
-      </w:pPr>
-      <w:r>
-        <w:rPr>
-          <w:rFonts w:ascii="Segoe UI" w:eastAsia="Times New Roman" w:hAnsi="Segoe UI" w:cs="Segoe UI"/>
-          <w:color w:val="0D0D0D"/>
-          <w:kern w:val="0"/>
-          <w:lang w:eastAsia="en-GB"/>
-          <w14:ligatures w14:val="none"/>
+          <w:lang w:eastAsia="en-GB"/>
+        </w:rPr>
+      </w:pPr>
+      <w:r>
+        <w:rPr>
+          <w:rFonts w:ascii="Segoe UI" w:eastAsia="Times New Roman" w:hAnsi="Segoe UI" w:cs="Segoe UI"/>
+          <w:color w:val="0D0D0D"/>
+          <w:lang w:eastAsia="en-GB"/>
         </w:rPr>
         <w:t>Workflow</w:t>
       </w:r>
@@ -1703,18 +1647,14 @@
         <w:rPr>
           <w:rFonts w:ascii="Segoe UI" w:eastAsia="Times New Roman" w:hAnsi="Segoe UI" w:cs="Segoe UI"/>
           <w:color w:val="0D0D0D"/>
-          <w:kern w:val="0"/>
-          <w:lang w:eastAsia="en-GB"/>
-          <w14:ligatures w14:val="none"/>
-        </w:rPr>
-      </w:pPr>
-      <w:r>
-        <w:rPr>
-          <w:rFonts w:ascii="Segoe UI" w:eastAsia="Times New Roman" w:hAnsi="Segoe UI" w:cs="Segoe UI"/>
-          <w:color w:val="0D0D0D"/>
-          <w:kern w:val="0"/>
-          <w:lang w:eastAsia="en-GB"/>
-          <w14:ligatures w14:val="none"/>
+          <w:lang w:eastAsia="en-GB"/>
+        </w:rPr>
+      </w:pPr>
+      <w:r>
+        <w:rPr>
+          <w:rFonts w:ascii="Segoe UI" w:eastAsia="Times New Roman" w:hAnsi="Segoe UI" w:cs="Segoe UI"/>
+          <w:color w:val="0D0D0D"/>
+          <w:lang w:eastAsia="en-GB"/>
         </w:rPr>
         <w:t>Challenges and Solutions</w:t>
       </w:r>
@@ -1734,11 +1674,9 @@
           <w:b/>
           <w:bCs/>
           <w:color w:val="0D0D0D"/>
-          <w:kern w:val="0"/>
           <w:sz w:val="30"/>
           <w:szCs w:val="30"/>
           <w:lang w:eastAsia="en-GB"/>
-          <w14:ligatures w14:val="none"/>
         </w:rPr>
       </w:pPr>
       <w:r>
@@ -1747,11 +1685,9 @@
           <w:b/>
           <w:bCs/>
           <w:color w:val="0D0D0D"/>
-          <w:kern w:val="0"/>
           <w:sz w:val="30"/>
           <w:szCs w:val="30"/>
           <w:lang w:eastAsia="en-GB"/>
-          <w14:ligatures w14:val="none"/>
         </w:rPr>
         <w:t>Chapter 5: Results and Discussion</w:t>
       </w:r>
@@ -1772,18 +1708,14 @@
         <w:rPr>
           <w:rFonts w:ascii="Segoe UI" w:eastAsia="Times New Roman" w:hAnsi="Segoe UI" w:cs="Segoe UI"/>
           <w:color w:val="0D0D0D"/>
-          <w:kern w:val="0"/>
-          <w:lang w:eastAsia="en-GB"/>
-          <w14:ligatures w14:val="none"/>
-        </w:rPr>
-      </w:pPr>
-      <w:r>
-        <w:rPr>
-          <w:rFonts w:ascii="Segoe UI" w:eastAsia="Times New Roman" w:hAnsi="Segoe UI" w:cs="Segoe UI"/>
-          <w:color w:val="0D0D0D"/>
-          <w:kern w:val="0"/>
-          <w:lang w:eastAsia="en-GB"/>
-          <w14:ligatures w14:val="none"/>
+          <w:lang w:eastAsia="en-GB"/>
+        </w:rPr>
+      </w:pPr>
+      <w:r>
+        <w:rPr>
+          <w:rFonts w:ascii="Segoe UI" w:eastAsia="Times New Roman" w:hAnsi="Segoe UI" w:cs="Segoe UI"/>
+          <w:color w:val="0D0D0D"/>
+          <w:lang w:eastAsia="en-GB"/>
         </w:rPr>
         <w:t>Performance of Machine Learning Models</w:t>
       </w:r>
@@ -1804,18 +1736,14 @@
         <w:rPr>
           <w:rFonts w:ascii="Segoe UI" w:eastAsia="Times New Roman" w:hAnsi="Segoe UI" w:cs="Segoe UI"/>
           <w:color w:val="0D0D0D"/>
-          <w:kern w:val="0"/>
-          <w:lang w:eastAsia="en-GB"/>
-          <w14:ligatures w14:val="none"/>
-        </w:rPr>
-      </w:pPr>
-      <w:r>
-        <w:rPr>
-          <w:rFonts w:ascii="Segoe UI" w:eastAsia="Times New Roman" w:hAnsi="Segoe UI" w:cs="Segoe UI"/>
-          <w:color w:val="0D0D0D"/>
-          <w:kern w:val="0"/>
-          <w:lang w:eastAsia="en-GB"/>
-          <w14:ligatures w14:val="none"/>
+          <w:lang w:eastAsia="en-GB"/>
+        </w:rPr>
+      </w:pPr>
+      <w:r>
+        <w:rPr>
+          <w:rFonts w:ascii="Segoe UI" w:eastAsia="Times New Roman" w:hAnsi="Segoe UI" w:cs="Segoe UI"/>
+          <w:color w:val="0D0D0D"/>
+          <w:lang w:eastAsia="en-GB"/>
         </w:rPr>
         <w:t>Comparison with Existing Methods</w:t>
       </w:r>
@@ -1836,20 +1764,15 @@
         <w:rPr>
           <w:rFonts w:ascii="Segoe UI" w:eastAsia="Times New Roman" w:hAnsi="Segoe UI" w:cs="Segoe UI"/>
           <w:color w:val="0D0D0D"/>
-          <w:kern w:val="0"/>
-          <w:lang w:eastAsia="en-GB"/>
-          <w14:ligatures w14:val="none"/>
-        </w:rPr>
-      </w:pPr>
-      <w:r>
-        <w:rPr>
-          <w:rFonts w:ascii="Segoe UI" w:eastAsia="Times New Roman" w:hAnsi="Segoe UI" w:cs="Segoe UI"/>
-          <w:color w:val="0D0D0D"/>
-          <w:kern w:val="0"/>
-          <w:lang w:eastAsia="en-GB"/>
-          <w14:ligatures w14:val="none"/>
-        </w:rPr>
-        <w:lastRenderedPageBreak/>
+          <w:lang w:eastAsia="en-GB"/>
+        </w:rPr>
+      </w:pPr>
+      <w:r>
+        <w:rPr>
+          <w:rFonts w:ascii="Segoe UI" w:eastAsia="Times New Roman" w:hAnsi="Segoe UI" w:cs="Segoe UI"/>
+          <w:color w:val="0D0D0D"/>
+          <w:lang w:eastAsia="en-GB"/>
+        </w:rPr>
         <w:t>Analysis of Results</w:t>
       </w:r>
     </w:p>
@@ -1869,18 +1792,14 @@
         <w:rPr>
           <w:rFonts w:ascii="Segoe UI" w:eastAsia="Times New Roman" w:hAnsi="Segoe UI" w:cs="Segoe UI"/>
           <w:color w:val="0D0D0D"/>
-          <w:kern w:val="0"/>
-          <w:lang w:eastAsia="en-GB"/>
-          <w14:ligatures w14:val="none"/>
-        </w:rPr>
-      </w:pPr>
-      <w:r>
-        <w:rPr>
-          <w:rFonts w:ascii="Segoe UI" w:eastAsia="Times New Roman" w:hAnsi="Segoe UI" w:cs="Segoe UI"/>
-          <w:color w:val="0D0D0D"/>
-          <w:kern w:val="0"/>
-          <w:lang w:eastAsia="en-GB"/>
-          <w14:ligatures w14:val="none"/>
+          <w:lang w:eastAsia="en-GB"/>
+        </w:rPr>
+      </w:pPr>
+      <w:r>
+        <w:rPr>
+          <w:rFonts w:ascii="Segoe UI" w:eastAsia="Times New Roman" w:hAnsi="Segoe UI" w:cs="Segoe UI"/>
+          <w:color w:val="0D0D0D"/>
+          <w:lang w:eastAsia="en-GB"/>
         </w:rPr>
         <w:t>Implications and Applications</w:t>
       </w:r>
@@ -1900,11 +1819,9 @@
           <w:b/>
           <w:bCs/>
           <w:color w:val="0D0D0D"/>
-          <w:kern w:val="0"/>
           <w:sz w:val="30"/>
           <w:szCs w:val="30"/>
           <w:lang w:eastAsia="en-GB"/>
-          <w14:ligatures w14:val="none"/>
         </w:rPr>
       </w:pPr>
       <w:r>
@@ -1913,11 +1830,9 @@
           <w:b/>
           <w:bCs/>
           <w:color w:val="0D0D0D"/>
-          <w:kern w:val="0"/>
           <w:sz w:val="30"/>
           <w:szCs w:val="30"/>
           <w:lang w:eastAsia="en-GB"/>
-          <w14:ligatures w14:val="none"/>
         </w:rPr>
         <w:t>Chapter 6: Conclusion</w:t>
       </w:r>
@@ -1938,18 +1853,14 @@
         <w:rPr>
           <w:rFonts w:ascii="Segoe UI" w:eastAsia="Times New Roman" w:hAnsi="Segoe UI" w:cs="Segoe UI"/>
           <w:color w:val="0D0D0D"/>
-          <w:kern w:val="0"/>
-          <w:lang w:eastAsia="en-GB"/>
-          <w14:ligatures w14:val="none"/>
-        </w:rPr>
-      </w:pPr>
-      <w:r>
-        <w:rPr>
-          <w:rFonts w:ascii="Segoe UI" w:eastAsia="Times New Roman" w:hAnsi="Segoe UI" w:cs="Segoe UI"/>
-          <w:color w:val="0D0D0D"/>
-          <w:kern w:val="0"/>
-          <w:lang w:eastAsia="en-GB"/>
-          <w14:ligatures w14:val="none"/>
+          <w:lang w:eastAsia="en-GB"/>
+        </w:rPr>
+      </w:pPr>
+      <w:r>
+        <w:rPr>
+          <w:rFonts w:ascii="Segoe UI" w:eastAsia="Times New Roman" w:hAnsi="Segoe UI" w:cs="Segoe UI"/>
+          <w:color w:val="0D0D0D"/>
+          <w:lang w:eastAsia="en-GB"/>
         </w:rPr>
         <w:t>Summary of Findings</w:t>
       </w:r>
@@ -1970,18 +1881,14 @@
         <w:rPr>
           <w:rFonts w:ascii="Segoe UI" w:eastAsia="Times New Roman" w:hAnsi="Segoe UI" w:cs="Segoe UI"/>
           <w:color w:val="0D0D0D"/>
-          <w:kern w:val="0"/>
-          <w:lang w:eastAsia="en-GB"/>
-          <w14:ligatures w14:val="none"/>
-        </w:rPr>
-      </w:pPr>
-      <w:r>
-        <w:rPr>
-          <w:rFonts w:ascii="Segoe UI" w:eastAsia="Times New Roman" w:hAnsi="Segoe UI" w:cs="Segoe UI"/>
-          <w:color w:val="0D0D0D"/>
-          <w:kern w:val="0"/>
-          <w:lang w:eastAsia="en-GB"/>
-          <w14:ligatures w14:val="none"/>
+          <w:lang w:eastAsia="en-GB"/>
+        </w:rPr>
+      </w:pPr>
+      <w:r>
+        <w:rPr>
+          <w:rFonts w:ascii="Segoe UI" w:eastAsia="Times New Roman" w:hAnsi="Segoe UI" w:cs="Segoe UI"/>
+          <w:color w:val="0D0D0D"/>
+          <w:lang w:eastAsia="en-GB"/>
         </w:rPr>
         <w:t>Contributions to the Field</w:t>
       </w:r>
@@ -2002,18 +1909,14 @@
         <w:rPr>
           <w:rFonts w:ascii="Segoe UI" w:eastAsia="Times New Roman" w:hAnsi="Segoe UI" w:cs="Segoe UI"/>
           <w:color w:val="0D0D0D"/>
-          <w:kern w:val="0"/>
-          <w:lang w:eastAsia="en-GB"/>
-          <w14:ligatures w14:val="none"/>
-        </w:rPr>
-      </w:pPr>
-      <w:r>
-        <w:rPr>
-          <w:rFonts w:ascii="Segoe UI" w:eastAsia="Times New Roman" w:hAnsi="Segoe UI" w:cs="Segoe UI"/>
-          <w:color w:val="0D0D0D"/>
-          <w:kern w:val="0"/>
-          <w:lang w:eastAsia="en-GB"/>
-          <w14:ligatures w14:val="none"/>
+          <w:lang w:eastAsia="en-GB"/>
+        </w:rPr>
+      </w:pPr>
+      <w:r>
+        <w:rPr>
+          <w:rFonts w:ascii="Segoe UI" w:eastAsia="Times New Roman" w:hAnsi="Segoe UI" w:cs="Segoe UI"/>
+          <w:color w:val="0D0D0D"/>
+          <w:lang w:eastAsia="en-GB"/>
         </w:rPr>
         <w:t>Limitations of the Study</w:t>
       </w:r>
@@ -2034,18 +1937,14 @@
         <w:rPr>
           <w:rFonts w:ascii="Segoe UI" w:eastAsia="Times New Roman" w:hAnsi="Segoe UI" w:cs="Segoe UI"/>
           <w:color w:val="0D0D0D"/>
-          <w:kern w:val="0"/>
-          <w:lang w:eastAsia="en-GB"/>
-          <w14:ligatures w14:val="none"/>
-        </w:rPr>
-      </w:pPr>
-      <w:r>
-        <w:rPr>
-          <w:rFonts w:ascii="Segoe UI" w:eastAsia="Times New Roman" w:hAnsi="Segoe UI" w:cs="Segoe UI"/>
-          <w:color w:val="0D0D0D"/>
-          <w:kern w:val="0"/>
-          <w:lang w:eastAsia="en-GB"/>
-          <w14:ligatures w14:val="none"/>
+          <w:lang w:eastAsia="en-GB"/>
+        </w:rPr>
+      </w:pPr>
+      <w:r>
+        <w:rPr>
+          <w:rFonts w:ascii="Segoe UI" w:eastAsia="Times New Roman" w:hAnsi="Segoe UI" w:cs="Segoe UI"/>
+          <w:color w:val="0D0D0D"/>
+          <w:lang w:eastAsia="en-GB"/>
         </w:rPr>
         <w:t>Future Work</w:t>
       </w:r>
@@ -2065,11 +1964,9 @@
           <w:b/>
           <w:bCs/>
           <w:color w:val="0D0D0D"/>
-          <w:kern w:val="0"/>
           <w:sz w:val="30"/>
           <w:szCs w:val="30"/>
           <w:lang w:eastAsia="en-GB"/>
-          <w14:ligatures w14:val="none"/>
         </w:rPr>
       </w:pPr>
       <w:r>
@@ -2078,11 +1975,9 @@
           <w:b/>
           <w:bCs/>
           <w:color w:val="0D0D0D"/>
-          <w:kern w:val="0"/>
           <w:sz w:val="30"/>
           <w:szCs w:val="30"/>
           <w:lang w:eastAsia="en-GB"/>
-          <w14:ligatures w14:val="none"/>
         </w:rPr>
         <w:t>References</w:t>
       </w:r>
@@ -2102,11 +1997,9 @@
           <w:b/>
           <w:bCs/>
           <w:color w:val="0D0D0D"/>
-          <w:kern w:val="0"/>
           <w:sz w:val="30"/>
           <w:szCs w:val="30"/>
           <w:lang w:eastAsia="en-GB"/>
-          <w14:ligatures w14:val="none"/>
         </w:rPr>
       </w:pPr>
       <w:r>
@@ -2115,11 +2008,9 @@
           <w:b/>
           <w:bCs/>
           <w:color w:val="0D0D0D"/>
-          <w:kern w:val="0"/>
           <w:sz w:val="30"/>
           <w:szCs w:val="30"/>
           <w:lang w:eastAsia="en-GB"/>
-          <w14:ligatures w14:val="none"/>
         </w:rPr>
         <w:t>Appendices</w:t>
       </w:r>
@@ -2140,18 +2031,14 @@
         <w:rPr>
           <w:rFonts w:ascii="Segoe UI" w:eastAsia="Times New Roman" w:hAnsi="Segoe UI" w:cs="Segoe UI"/>
           <w:color w:val="0D0D0D"/>
-          <w:kern w:val="0"/>
-          <w:lang w:eastAsia="en-GB"/>
-          <w14:ligatures w14:val="none"/>
-        </w:rPr>
-      </w:pPr>
-      <w:r>
-        <w:rPr>
-          <w:rFonts w:ascii="Segoe UI" w:eastAsia="Times New Roman" w:hAnsi="Segoe UI" w:cs="Segoe UI"/>
-          <w:color w:val="0D0D0D"/>
-          <w:kern w:val="0"/>
-          <w:lang w:eastAsia="en-GB"/>
-          <w14:ligatures w14:val="none"/>
+          <w:lang w:eastAsia="en-GB"/>
+        </w:rPr>
+      </w:pPr>
+      <w:r>
+        <w:rPr>
+          <w:rFonts w:ascii="Segoe UI" w:eastAsia="Times New Roman" w:hAnsi="Segoe UI" w:cs="Segoe UI"/>
+          <w:color w:val="0D0D0D"/>
+          <w:lang w:eastAsia="en-GB"/>
         </w:rPr>
         <w:t>Additional Data</w:t>
       </w:r>
@@ -2172,18 +2059,14 @@
         <w:rPr>
           <w:rFonts w:ascii="Segoe UI" w:eastAsia="Times New Roman" w:hAnsi="Segoe UI" w:cs="Segoe UI"/>
           <w:color w:val="0D0D0D"/>
-          <w:kern w:val="0"/>
-          <w:lang w:eastAsia="en-GB"/>
-          <w14:ligatures w14:val="none"/>
-        </w:rPr>
-      </w:pPr>
-      <w:r>
-        <w:rPr>
-          <w:rFonts w:ascii="Segoe UI" w:eastAsia="Times New Roman" w:hAnsi="Segoe UI" w:cs="Segoe UI"/>
-          <w:color w:val="0D0D0D"/>
-          <w:kern w:val="0"/>
-          <w:lang w:eastAsia="en-GB"/>
-          <w14:ligatures w14:val="none"/>
+          <w:lang w:eastAsia="en-GB"/>
+        </w:rPr>
+      </w:pPr>
+      <w:r>
+        <w:rPr>
+          <w:rFonts w:ascii="Segoe UI" w:eastAsia="Times New Roman" w:hAnsi="Segoe UI" w:cs="Segoe UI"/>
+          <w:color w:val="0D0D0D"/>
+          <w:lang w:eastAsia="en-GB"/>
         </w:rPr>
         <w:t>Code Listings</w:t>
       </w:r>
@@ -2204,18 +2087,14 @@
         <w:rPr>
           <w:rFonts w:ascii="Segoe UI" w:eastAsia="Times New Roman" w:hAnsi="Segoe UI" w:cs="Segoe UI"/>
           <w:color w:val="0D0D0D"/>
-          <w:kern w:val="0"/>
-          <w:lang w:eastAsia="en-GB"/>
-          <w14:ligatures w14:val="none"/>
-        </w:rPr>
-      </w:pPr>
-      <w:r>
-        <w:rPr>
-          <w:rFonts w:ascii="Segoe UI" w:eastAsia="Times New Roman" w:hAnsi="Segoe UI" w:cs="Segoe UI"/>
-          <w:color w:val="0D0D0D"/>
-          <w:kern w:val="0"/>
-          <w:lang w:eastAsia="en-GB"/>
-          <w14:ligatures w14:val="none"/>
+          <w:lang w:eastAsia="en-GB"/>
+        </w:rPr>
+      </w:pPr>
+      <w:r>
+        <w:rPr>
+          <w:rFonts w:ascii="Segoe UI" w:eastAsia="Times New Roman" w:hAnsi="Segoe UI" w:cs="Segoe UI"/>
+          <w:color w:val="0D0D0D"/>
+          <w:lang w:eastAsia="en-GB"/>
         </w:rPr>
         <w:t>Supplementary Material</w:t>
       </w:r>
@@ -3763,15 +3642,16 @@
   <w:docDefaults>
     <w:rPrDefault>
       <w:rPr>
-        <w:rFonts w:asciiTheme="minorHAnsi" w:eastAsiaTheme="minorHAnsi" w:hAnsiTheme="minorHAnsi" w:cstheme="minorBidi"/>
-        <w:kern w:val="2"/>
-        <w:sz w:val="24"/>
-        <w:szCs w:val="24"/>
+        <w:rFonts w:asciiTheme="minorHAnsi" w:eastAsiaTheme="minorEastAsia" w:hAnsiTheme="minorHAnsi" w:cstheme="minorBidi"/>
         <w:lang w:val="en-GB" w:eastAsia="en-US" w:bidi="ar-SA"/>
-        <w14:ligatures w14:val="standardContextual"/>
       </w:rPr>
     </w:rPrDefault>
-    <w:pPrDefault/>
+    <w:pPrDefault>
+      <w:pPr>
+        <w:spacing w:after="200" w:line="276" w:lineRule="auto"/>
+        <w:jc w:val="both"/>
+      </w:pPr>
+    </w:pPrDefault>
   </w:docDefaults>
   <w:latentStyles w:defLockedState="0" w:defUIPriority="99" w:defSemiHidden="0" w:defUnhideWhenUsed="0" w:defQFormat="0" w:count="376">
     <w:lsdException w:name="Normal" w:uiPriority="0" w:qFormat="1"/>
@@ -4154,6 +4034,7 @@
   <w:style w:type="paragraph" w:default="1" w:styleId="Normal">
     <w:name w:val="Normal"/>
     <w:qFormat/>
+    <w:rsid w:val="001A380A"/>
   </w:style>
   <w:style w:type="paragraph" w:styleId="Heading1">
     <w:name w:val="heading 1"/>
@@ -4162,18 +4043,17 @@
     <w:link w:val="Heading1Char"/>
     <w:uiPriority w:val="9"/>
     <w:qFormat/>
-    <w:rsid w:val="008511D2"/>
+    <w:rsid w:val="001A380A"/>
     <w:pPr>
-      <w:keepNext/>
-      <w:keepLines/>
-      <w:spacing w:before="360" w:after="80"/>
+      <w:spacing w:before="300" w:after="40"/>
+      <w:jc w:val="left"/>
       <w:outlineLvl w:val="0"/>
     </w:pPr>
     <w:rPr>
-      <w:rFonts w:asciiTheme="majorHAnsi" w:eastAsiaTheme="majorEastAsia" w:hAnsiTheme="majorHAnsi" w:cstheme="majorBidi"/>
-      <w:color w:val="0F4761" w:themeColor="accent1" w:themeShade="BF"/>
-      <w:sz w:val="40"/>
-      <w:szCs w:val="40"/>
+      <w:smallCaps/>
+      <w:spacing w:val="5"/>
+      <w:sz w:val="32"/>
+      <w:szCs w:val="32"/>
     </w:rPr>
   </w:style>
   <w:style w:type="paragraph" w:styleId="Heading2">
@@ -4185,18 +4065,17 @@
     <w:semiHidden/>
     <w:unhideWhenUsed/>
     <w:qFormat/>
-    <w:rsid w:val="008511D2"/>
+    <w:rsid w:val="001A380A"/>
     <w:pPr>
-      <w:keepNext/>
-      <w:keepLines/>
-      <w:spacing w:before="160" w:after="80"/>
+      <w:spacing w:before="240" w:after="80"/>
+      <w:jc w:val="left"/>
       <w:outlineLvl w:val="1"/>
     </w:pPr>
     <w:rPr>
-      <w:rFonts w:asciiTheme="majorHAnsi" w:eastAsiaTheme="majorEastAsia" w:hAnsiTheme="majorHAnsi" w:cstheme="majorBidi"/>
-      <w:color w:val="0F4761" w:themeColor="accent1" w:themeShade="BF"/>
-      <w:sz w:val="32"/>
-      <w:szCs w:val="32"/>
+      <w:smallCaps/>
+      <w:spacing w:val="5"/>
+      <w:sz w:val="28"/>
+      <w:szCs w:val="28"/>
     </w:rPr>
   </w:style>
   <w:style w:type="paragraph" w:styleId="Heading3">
@@ -4207,18 +4086,17 @@
     <w:uiPriority w:val="9"/>
     <w:unhideWhenUsed/>
     <w:qFormat/>
-    <w:rsid w:val="008511D2"/>
+    <w:rsid w:val="001A380A"/>
     <w:pPr>
-      <w:keepNext/>
-      <w:keepLines/>
-      <w:spacing w:before="160" w:after="80"/>
+      <w:spacing w:after="0"/>
+      <w:jc w:val="left"/>
       <w:outlineLvl w:val="2"/>
     </w:pPr>
     <w:rPr>
-      <w:rFonts w:eastAsiaTheme="majorEastAsia" w:cstheme="majorBidi"/>
-      <w:color w:val="0F4761" w:themeColor="accent1" w:themeShade="BF"/>
-      <w:sz w:val="28"/>
-      <w:szCs w:val="28"/>
+      <w:smallCaps/>
+      <w:spacing w:val="5"/>
+      <w:sz w:val="24"/>
+      <w:szCs w:val="24"/>
     </w:rPr>
   </w:style>
   <w:style w:type="paragraph" w:styleId="Heading4">
@@ -4230,18 +4108,17 @@
     <w:semiHidden/>
     <w:unhideWhenUsed/>
     <w:qFormat/>
-    <w:rsid w:val="008511D2"/>
+    <w:rsid w:val="001A380A"/>
     <w:pPr>
-      <w:keepNext/>
-      <w:keepLines/>
-      <w:spacing w:before="80" w:after="40"/>
+      <w:spacing w:before="240" w:after="0"/>
+      <w:jc w:val="left"/>
       <w:outlineLvl w:val="3"/>
     </w:pPr>
     <w:rPr>
-      <w:rFonts w:eastAsiaTheme="majorEastAsia" w:cstheme="majorBidi"/>
-      <w:i/>
-      <w:iCs/>
-      <w:color w:val="0F4761" w:themeColor="accent1" w:themeShade="BF"/>
+      <w:smallCaps/>
+      <w:spacing w:val="10"/>
+      <w:sz w:val="22"/>
+      <w:szCs w:val="22"/>
     </w:rPr>
   </w:style>
   <w:style w:type="paragraph" w:styleId="Heading5">
@@ -4253,16 +4130,18 @@
     <w:semiHidden/>
     <w:unhideWhenUsed/>
     <w:qFormat/>
-    <w:rsid w:val="008511D2"/>
+    <w:rsid w:val="001A380A"/>
     <w:pPr>
-      <w:keepNext/>
-      <w:keepLines/>
-      <w:spacing w:before="80" w:after="40"/>
+      <w:spacing w:before="200" w:after="0"/>
+      <w:jc w:val="left"/>
       <w:outlineLvl w:val="4"/>
     </w:pPr>
     <w:rPr>
-      <w:rFonts w:eastAsiaTheme="majorEastAsia" w:cstheme="majorBidi"/>
-      <w:color w:val="0F4761" w:themeColor="accent1" w:themeShade="BF"/>
+      <w:smallCaps/>
+      <w:color w:val="BF4E14" w:themeColor="accent2" w:themeShade="BF"/>
+      <w:spacing w:val="10"/>
+      <w:sz w:val="22"/>
+      <w:szCs w:val="26"/>
     </w:rPr>
   </w:style>
   <w:style w:type="paragraph" w:styleId="Heading6">
@@ -4274,18 +4153,17 @@
     <w:semiHidden/>
     <w:unhideWhenUsed/>
     <w:qFormat/>
-    <w:rsid w:val="008511D2"/>
+    <w:rsid w:val="001A380A"/>
     <w:pPr>
-      <w:keepNext/>
-      <w:keepLines/>
-      <w:spacing w:before="40"/>
+      <w:spacing w:after="0"/>
+      <w:jc w:val="left"/>
       <w:outlineLvl w:val="5"/>
     </w:pPr>
     <w:rPr>
-      <w:rFonts w:eastAsiaTheme="majorEastAsia" w:cstheme="majorBidi"/>
-      <w:i/>
-      <w:iCs/>
-      <w:color w:val="595959" w:themeColor="text1" w:themeTint="A6"/>
+      <w:smallCaps/>
+      <w:color w:val="E97132" w:themeColor="accent2"/>
+      <w:spacing w:val="5"/>
+      <w:sz w:val="22"/>
     </w:rPr>
   </w:style>
   <w:style w:type="paragraph" w:styleId="Heading7">
@@ -4297,16 +4175,17 @@
     <w:semiHidden/>
     <w:unhideWhenUsed/>
     <w:qFormat/>
-    <w:rsid w:val="008511D2"/>
+    <w:rsid w:val="001A380A"/>
     <w:pPr>
-      <w:keepNext/>
-      <w:keepLines/>
-      <w:spacing w:before="40"/>
+      <w:spacing w:after="0"/>
+      <w:jc w:val="left"/>
       <w:outlineLvl w:val="6"/>
     </w:pPr>
     <w:rPr>
-      <w:rFonts w:eastAsiaTheme="majorEastAsia" w:cstheme="majorBidi"/>
-      <w:color w:val="595959" w:themeColor="text1" w:themeTint="A6"/>
+      <w:b/>
+      <w:smallCaps/>
+      <w:color w:val="E97132" w:themeColor="accent2"/>
+      <w:spacing w:val="10"/>
     </w:rPr>
   </w:style>
   <w:style w:type="paragraph" w:styleId="Heading8">
@@ -4318,17 +4197,17 @@
     <w:semiHidden/>
     <w:unhideWhenUsed/>
     <w:qFormat/>
-    <w:rsid w:val="008511D2"/>
+    <w:rsid w:val="001A380A"/>
     <w:pPr>
-      <w:keepNext/>
-      <w:keepLines/>
+      <w:spacing w:after="0"/>
+      <w:jc w:val="left"/>
       <w:outlineLvl w:val="7"/>
     </w:pPr>
     <w:rPr>
-      <w:rFonts w:eastAsiaTheme="majorEastAsia" w:cstheme="majorBidi"/>
+      <w:b/>
       <w:i/>
-      <w:iCs/>
-      <w:color w:val="272727" w:themeColor="text1" w:themeTint="D8"/>
+      <w:smallCaps/>
+      <w:color w:val="BF4E14" w:themeColor="accent2" w:themeShade="BF"/>
     </w:rPr>
   </w:style>
   <w:style w:type="paragraph" w:styleId="Heading9">
@@ -4340,21 +4219,22 @@
     <w:semiHidden/>
     <w:unhideWhenUsed/>
     <w:qFormat/>
-    <w:rsid w:val="008511D2"/>
+    <w:rsid w:val="001A380A"/>
     <w:pPr>
-      <w:keepNext/>
-      <w:keepLines/>
+      <w:spacing w:after="0"/>
+      <w:jc w:val="left"/>
       <w:outlineLvl w:val="8"/>
     </w:pPr>
     <w:rPr>
-      <w:rFonts w:eastAsiaTheme="majorEastAsia" w:cstheme="majorBidi"/>
-      <w:color w:val="272727" w:themeColor="text1" w:themeTint="D8"/>
+      <w:b/>
+      <w:i/>
+      <w:smallCaps/>
+      <w:color w:val="7F340D" w:themeColor="accent2" w:themeShade="7F"/>
     </w:rPr>
   </w:style>
   <w:style w:type="character" w:default="1" w:styleId="DefaultParagraphFont">
     <w:name w:val="Default Paragraph Font"/>
     <w:uiPriority w:val="1"/>
-    <w:semiHidden/>
     <w:unhideWhenUsed/>
   </w:style>
   <w:style w:type="table" w:default="1" w:styleId="TableNormal">
@@ -4383,12 +4263,12 @@
     <w:basedOn w:val="DefaultParagraphFont"/>
     <w:link w:val="Heading1"/>
     <w:uiPriority w:val="9"/>
-    <w:rsid w:val="008511D2"/>
+    <w:rsid w:val="001A380A"/>
     <w:rPr>
-      <w:rFonts w:asciiTheme="majorHAnsi" w:eastAsiaTheme="majorEastAsia" w:hAnsiTheme="majorHAnsi" w:cstheme="majorBidi"/>
-      <w:color w:val="0F4761" w:themeColor="accent1" w:themeShade="BF"/>
-      <w:sz w:val="40"/>
-      <w:szCs w:val="40"/>
+      <w:smallCaps/>
+      <w:spacing w:val="5"/>
+      <w:sz w:val="32"/>
+      <w:szCs w:val="32"/>
     </w:rPr>
   </w:style>
   <w:style w:type="character" w:customStyle="1" w:styleId="Heading2Char">
@@ -4397,12 +4277,12 @@
     <w:link w:val="Heading2"/>
     <w:uiPriority w:val="9"/>
     <w:semiHidden/>
-    <w:rsid w:val="008511D2"/>
+    <w:rsid w:val="001A380A"/>
     <w:rPr>
-      <w:rFonts w:asciiTheme="majorHAnsi" w:eastAsiaTheme="majorEastAsia" w:hAnsiTheme="majorHAnsi" w:cstheme="majorBidi"/>
-      <w:color w:val="0F4761" w:themeColor="accent1" w:themeShade="BF"/>
-      <w:sz w:val="32"/>
-      <w:szCs w:val="32"/>
+      <w:smallCaps/>
+      <w:spacing w:val="5"/>
+      <w:sz w:val="28"/>
+      <w:szCs w:val="28"/>
     </w:rPr>
   </w:style>
   <w:style w:type="character" w:customStyle="1" w:styleId="Heading3Char">
@@ -4410,12 +4290,12 @@
     <w:basedOn w:val="DefaultParagraphFont"/>
     <w:link w:val="Heading3"/>
     <w:uiPriority w:val="9"/>
-    <w:rsid w:val="008511D2"/>
+    <w:rsid w:val="001A380A"/>
     <w:rPr>
-      <w:rFonts w:eastAsiaTheme="majorEastAsia" w:cstheme="majorBidi"/>
-      <w:color w:val="0F4761" w:themeColor="accent1" w:themeShade="BF"/>
-      <w:sz w:val="28"/>
-      <w:szCs w:val="28"/>
+      <w:smallCaps/>
+      <w:spacing w:val="5"/>
+      <w:sz w:val="24"/>
+      <w:szCs w:val="24"/>
     </w:rPr>
   </w:style>
   <w:style w:type="character" w:customStyle="1" w:styleId="Heading4Char">
@@ -4424,12 +4304,12 @@
     <w:link w:val="Heading4"/>
     <w:uiPriority w:val="9"/>
     <w:semiHidden/>
-    <w:rsid w:val="008511D2"/>
+    <w:rsid w:val="001A380A"/>
     <w:rPr>
-      <w:rFonts w:eastAsiaTheme="majorEastAsia" w:cstheme="majorBidi"/>
-      <w:i/>
-      <w:iCs/>
-      <w:color w:val="0F4761" w:themeColor="accent1" w:themeShade="BF"/>
+      <w:smallCaps/>
+      <w:spacing w:val="10"/>
+      <w:sz w:val="22"/>
+      <w:szCs w:val="22"/>
     </w:rPr>
   </w:style>
   <w:style w:type="character" w:customStyle="1" w:styleId="Heading5Char">
@@ -4438,10 +4318,13 @@
     <w:link w:val="Heading5"/>
     <w:uiPriority w:val="9"/>
     <w:semiHidden/>
-    <w:rsid w:val="008511D2"/>
+    <w:rsid w:val="001A380A"/>
     <w:rPr>
-      <w:rFonts w:eastAsiaTheme="majorEastAsia" w:cstheme="majorBidi"/>
-      <w:color w:val="0F4761" w:themeColor="accent1" w:themeShade="BF"/>
+      <w:smallCaps/>
+      <w:color w:val="BF4E14" w:themeColor="accent2" w:themeShade="BF"/>
+      <w:spacing w:val="10"/>
+      <w:sz w:val="22"/>
+      <w:szCs w:val="26"/>
     </w:rPr>
   </w:style>
   <w:style w:type="character" w:customStyle="1" w:styleId="Heading6Char">
@@ -4450,12 +4333,12 @@
     <w:link w:val="Heading6"/>
     <w:uiPriority w:val="9"/>
     <w:semiHidden/>
-    <w:rsid w:val="008511D2"/>
+    <w:rsid w:val="001A380A"/>
     <w:rPr>
-      <w:rFonts w:eastAsiaTheme="majorEastAsia" w:cstheme="majorBidi"/>
-      <w:i/>
-      <w:iCs/>
-      <w:color w:val="595959" w:themeColor="text1" w:themeTint="A6"/>
+      <w:smallCaps/>
+      <w:color w:val="E97132" w:themeColor="accent2"/>
+      <w:spacing w:val="5"/>
+      <w:sz w:val="22"/>
     </w:rPr>
   </w:style>
   <w:style w:type="character" w:customStyle="1" w:styleId="Heading7Char">
@@ -4464,10 +4347,12 @@
     <w:link w:val="Heading7"/>
     <w:uiPriority w:val="9"/>
     <w:semiHidden/>
-    <w:rsid w:val="008511D2"/>
+    <w:rsid w:val="001A380A"/>
     <w:rPr>
-      <w:rFonts w:eastAsiaTheme="majorEastAsia" w:cstheme="majorBidi"/>
-      <w:color w:val="595959" w:themeColor="text1" w:themeTint="A6"/>
+      <w:b/>
+      <w:smallCaps/>
+      <w:color w:val="E97132" w:themeColor="accent2"/>
+      <w:spacing w:val="10"/>
     </w:rPr>
   </w:style>
   <w:style w:type="character" w:customStyle="1" w:styleId="Heading8Char">
@@ -4476,12 +4361,12 @@
     <w:link w:val="Heading8"/>
     <w:uiPriority w:val="9"/>
     <w:semiHidden/>
-    <w:rsid w:val="008511D2"/>
+    <w:rsid w:val="001A380A"/>
     <w:rPr>
-      <w:rFonts w:eastAsiaTheme="majorEastAsia" w:cstheme="majorBidi"/>
+      <w:b/>
       <w:i/>
-      <w:iCs/>
-      <w:color w:val="272727" w:themeColor="text1" w:themeTint="D8"/>
+      <w:smallCaps/>
+      <w:color w:val="BF4E14" w:themeColor="accent2" w:themeShade="BF"/>
     </w:rPr>
   </w:style>
   <w:style w:type="character" w:customStyle="1" w:styleId="Heading9Char">
@@ -4490,10 +4375,12 @@
     <w:link w:val="Heading9"/>
     <w:uiPriority w:val="9"/>
     <w:semiHidden/>
-    <w:rsid w:val="008511D2"/>
+    <w:rsid w:val="001A380A"/>
     <w:rPr>
-      <w:rFonts w:eastAsiaTheme="majorEastAsia" w:cstheme="majorBidi"/>
-      <w:color w:val="272727" w:themeColor="text1" w:themeTint="D8"/>
+      <w:b/>
+      <w:i/>
+      <w:smallCaps/>
+      <w:color w:val="7F340D" w:themeColor="accent2" w:themeShade="7F"/>
     </w:rPr>
   </w:style>
   <w:style w:type="paragraph" w:styleId="Title">
@@ -4503,17 +4390,18 @@
     <w:link w:val="TitleChar"/>
     <w:uiPriority w:val="10"/>
     <w:qFormat/>
-    <w:rsid w:val="008511D2"/>
+    <w:rsid w:val="001A380A"/>
     <w:pPr>
-      <w:spacing w:after="80"/>
-      <w:contextualSpacing/>
+      <w:pBdr>
+        <w:top w:val="single" w:sz="12" w:space="1" w:color="E97132" w:themeColor="accent2"/>
+      </w:pBdr>
+      <w:spacing w:line="240" w:lineRule="auto"/>
+      <w:jc w:val="right"/>
     </w:pPr>
     <w:rPr>
-      <w:rFonts w:asciiTheme="majorHAnsi" w:eastAsiaTheme="majorEastAsia" w:hAnsiTheme="majorHAnsi" w:cstheme="majorBidi"/>
-      <w:spacing w:val="-10"/>
-      <w:kern w:val="28"/>
-      <w:sz w:val="56"/>
-      <w:szCs w:val="56"/>
+      <w:smallCaps/>
+      <w:sz w:val="48"/>
+      <w:szCs w:val="48"/>
     </w:rPr>
   </w:style>
   <w:style w:type="character" w:customStyle="1" w:styleId="TitleChar">
@@ -4521,13 +4409,11 @@
     <w:basedOn w:val="DefaultParagraphFont"/>
     <w:link w:val="Title"/>
     <w:uiPriority w:val="10"/>
-    <w:rsid w:val="008511D2"/>
+    <w:rsid w:val="001A380A"/>
     <w:rPr>
-      <w:rFonts w:asciiTheme="majorHAnsi" w:eastAsiaTheme="majorEastAsia" w:hAnsiTheme="majorHAnsi" w:cstheme="majorBidi"/>
-      <w:spacing w:val="-10"/>
-      <w:kern w:val="28"/>
-      <w:sz w:val="56"/>
-      <w:szCs w:val="56"/>
+      <w:smallCaps/>
+      <w:sz w:val="48"/>
+      <w:szCs w:val="48"/>
     </w:rPr>
   </w:style>
   <w:style w:type="paragraph" w:styleId="Subtitle">
@@ -4537,19 +4423,14 @@
     <w:link w:val="SubtitleChar"/>
     <w:uiPriority w:val="11"/>
     <w:qFormat/>
-    <w:rsid w:val="008511D2"/>
+    <w:rsid w:val="001A380A"/>
     <w:pPr>
-      <w:numPr>
-        <w:ilvl w:val="1"/>
-      </w:numPr>
-      <w:spacing w:after="160"/>
+      <w:spacing w:after="720" w:line="240" w:lineRule="auto"/>
+      <w:jc w:val="right"/>
     </w:pPr>
     <w:rPr>
-      <w:rFonts w:eastAsiaTheme="majorEastAsia" w:cstheme="majorBidi"/>
-      <w:color w:val="595959" w:themeColor="text1" w:themeTint="A6"/>
-      <w:spacing w:val="15"/>
-      <w:sz w:val="28"/>
-      <w:szCs w:val="28"/>
+      <w:rFonts w:asciiTheme="majorHAnsi" w:eastAsiaTheme="majorEastAsia" w:hAnsiTheme="majorHAnsi" w:cstheme="majorBidi"/>
+      <w:szCs w:val="22"/>
     </w:rPr>
   </w:style>
   <w:style w:type="character" w:customStyle="1" w:styleId="SubtitleChar">
@@ -4557,13 +4438,10 @@
     <w:basedOn w:val="DefaultParagraphFont"/>
     <w:link w:val="Subtitle"/>
     <w:uiPriority w:val="11"/>
-    <w:rsid w:val="008511D2"/>
+    <w:rsid w:val="001A380A"/>
     <w:rPr>
-      <w:rFonts w:eastAsiaTheme="majorEastAsia" w:cstheme="majorBidi"/>
-      <w:color w:val="595959" w:themeColor="text1" w:themeTint="A6"/>
-      <w:spacing w:val="15"/>
-      <w:sz w:val="28"/>
-      <w:szCs w:val="28"/>
+      <w:rFonts w:asciiTheme="majorHAnsi" w:eastAsiaTheme="majorEastAsia" w:hAnsiTheme="majorHAnsi" w:cstheme="majorBidi"/>
+      <w:szCs w:val="22"/>
     </w:rPr>
   </w:style>
   <w:style w:type="paragraph" w:styleId="Quote">
@@ -4573,15 +4451,9 @@
     <w:link w:val="QuoteChar"/>
     <w:uiPriority w:val="29"/>
     <w:qFormat/>
-    <w:rsid w:val="008511D2"/>
-    <w:pPr>
-      <w:spacing w:before="160" w:after="160"/>
-      <w:jc w:val="center"/>
-    </w:pPr>
+    <w:rsid w:val="001A380A"/>
     <w:rPr>
       <w:i/>
-      <w:iCs/>
-      <w:color w:val="404040" w:themeColor="text1" w:themeTint="BF"/>
     </w:rPr>
   </w:style>
   <w:style w:type="character" w:customStyle="1" w:styleId="QuoteChar">
@@ -4589,11 +4461,9 @@
     <w:basedOn w:val="DefaultParagraphFont"/>
     <w:link w:val="Quote"/>
     <w:uiPriority w:val="29"/>
-    <w:rsid w:val="008511D2"/>
+    <w:rsid w:val="001A380A"/>
     <w:rPr>
       <w:i/>
-      <w:iCs/>
-      <w:color w:val="404040" w:themeColor="text1" w:themeTint="BF"/>
     </w:rPr>
   </w:style>
   <w:style w:type="paragraph" w:styleId="ListParagraph">
@@ -4601,7 +4471,7 @@
     <w:basedOn w:val="Normal"/>
     <w:uiPriority w:val="34"/>
     <w:qFormat/>
-    <w:rsid w:val="008511D2"/>
+    <w:rsid w:val="001A380A"/>
     <w:pPr>
       <w:ind w:left="720"/>
       <w:contextualSpacing/>
@@ -4609,14 +4479,14 @@
   </w:style>
   <w:style w:type="character" w:styleId="IntenseEmphasis">
     <w:name w:val="Intense Emphasis"/>
-    <w:basedOn w:val="DefaultParagraphFont"/>
     <w:uiPriority w:val="21"/>
     <w:qFormat/>
-    <w:rsid w:val="008511D2"/>
+    <w:rsid w:val="001A380A"/>
     <w:rPr>
+      <w:b/>
       <w:i/>
-      <w:iCs/>
-      <w:color w:val="0F4761" w:themeColor="accent1" w:themeShade="BF"/>
+      <w:color w:val="E97132" w:themeColor="accent2"/>
+      <w:spacing w:val="10"/>
     </w:rPr>
   </w:style>
   <w:style w:type="paragraph" w:styleId="IntenseQuote">
@@ -4626,20 +4496,22 @@
     <w:link w:val="IntenseQuoteChar"/>
     <w:uiPriority w:val="30"/>
     <w:qFormat/>
-    <w:rsid w:val="008511D2"/>
+    <w:rsid w:val="001A380A"/>
     <w:pPr>
       <w:pBdr>
-        <w:top w:val="single" w:sz="4" w:space="10" w:color="0F4761" w:themeColor="accent1" w:themeShade="BF"/>
-        <w:bottom w:val="single" w:sz="4" w:space="10" w:color="0F4761" w:themeColor="accent1" w:themeShade="BF"/>
+        <w:top w:val="single" w:sz="8" w:space="10" w:color="BF4E14" w:themeColor="accent2" w:themeShade="BF"/>
+        <w:left w:val="single" w:sz="8" w:space="10" w:color="BF4E14" w:themeColor="accent2" w:themeShade="BF"/>
+        <w:bottom w:val="single" w:sz="8" w:space="10" w:color="BF4E14" w:themeColor="accent2" w:themeShade="BF"/>
+        <w:right w:val="single" w:sz="8" w:space="10" w:color="BF4E14" w:themeColor="accent2" w:themeShade="BF"/>
       </w:pBdr>
-      <w:spacing w:before="360" w:after="360"/>
-      <w:ind w:left="864" w:right="864"/>
-      <w:jc w:val="center"/>
+      <w:shd w:val="clear" w:color="auto" w:fill="E97132" w:themeFill="accent2"/>
+      <w:spacing w:before="140" w:after="140"/>
+      <w:ind w:left="1440" w:right="1440"/>
     </w:pPr>
     <w:rPr>
+      <w:b/>
       <w:i/>
-      <w:iCs/>
-      <w:color w:val="0F4761" w:themeColor="accent1" w:themeShade="BF"/>
+      <w:color w:val="FFFFFF" w:themeColor="background1"/>
     </w:rPr>
   </w:style>
   <w:style w:type="character" w:customStyle="1" w:styleId="IntenseQuoteChar">
@@ -4647,25 +4519,27 @@
     <w:basedOn w:val="DefaultParagraphFont"/>
     <w:link w:val="IntenseQuote"/>
     <w:uiPriority w:val="30"/>
-    <w:rsid w:val="008511D2"/>
+    <w:rsid w:val="001A380A"/>
     <w:rPr>
+      <w:b/>
       <w:i/>
-      <w:iCs/>
-      <w:color w:val="0F4761" w:themeColor="accent1" w:themeShade="BF"/>
+      <w:color w:val="FFFFFF" w:themeColor="background1"/>
+      <w:shd w:val="clear" w:color="auto" w:fill="E97132" w:themeFill="accent2"/>
     </w:rPr>
   </w:style>
   <w:style w:type="character" w:styleId="IntenseReference">
     <w:name w:val="Intense Reference"/>
-    <w:basedOn w:val="DefaultParagraphFont"/>
     <w:uiPriority w:val="32"/>
     <w:qFormat/>
-    <w:rsid w:val="008511D2"/>
+    <w:rsid w:val="001A380A"/>
     <w:rPr>
       <w:b/>
       <w:bCs/>
       <w:smallCaps/>
-      <w:color w:val="0F4761" w:themeColor="accent1" w:themeShade="BF"/>
       <w:spacing w:val="5"/>
+      <w:sz w:val="22"/>
+      <w:szCs w:val="22"/>
+      <w:u w:val="single"/>
     </w:rPr>
   </w:style>
   <w:style w:type="paragraph" w:styleId="Header">
@@ -4709,6 +4583,124 @@
     <w:link w:val="Footer"/>
     <w:uiPriority w:val="99"/>
     <w:rsid w:val="008511D2"/>
+  </w:style>
+  <w:style w:type="paragraph" w:styleId="Caption">
+    <w:name w:val="caption"/>
+    <w:basedOn w:val="Normal"/>
+    <w:next w:val="Normal"/>
+    <w:uiPriority w:val="35"/>
+    <w:semiHidden/>
+    <w:unhideWhenUsed/>
+    <w:qFormat/>
+    <w:rsid w:val="001A380A"/>
+    <w:rPr>
+      <w:b/>
+      <w:bCs/>
+      <w:caps/>
+      <w:sz w:val="16"/>
+      <w:szCs w:val="18"/>
+    </w:rPr>
+  </w:style>
+  <w:style w:type="character" w:styleId="Strong">
+    <w:name w:val="Strong"/>
+    <w:uiPriority w:val="22"/>
+    <w:qFormat/>
+    <w:rsid w:val="001A380A"/>
+    <w:rPr>
+      <w:b/>
+      <w:color w:val="E97132" w:themeColor="accent2"/>
+    </w:rPr>
+  </w:style>
+  <w:style w:type="character" w:styleId="Emphasis">
+    <w:name w:val="Emphasis"/>
+    <w:uiPriority w:val="20"/>
+    <w:qFormat/>
+    <w:rsid w:val="001A380A"/>
+    <w:rPr>
+      <w:b/>
+      <w:i/>
+      <w:spacing w:val="10"/>
+    </w:rPr>
+  </w:style>
+  <w:style w:type="paragraph" w:styleId="NoSpacing">
+    <w:name w:val="No Spacing"/>
+    <w:basedOn w:val="Normal"/>
+    <w:link w:val="NoSpacingChar"/>
+    <w:uiPriority w:val="1"/>
+    <w:qFormat/>
+    <w:rsid w:val="001A380A"/>
+    <w:pPr>
+      <w:spacing w:after="0" w:line="240" w:lineRule="auto"/>
+    </w:pPr>
+  </w:style>
+  <w:style w:type="character" w:customStyle="1" w:styleId="NoSpacingChar">
+    <w:name w:val="No Spacing Char"/>
+    <w:basedOn w:val="DefaultParagraphFont"/>
+    <w:link w:val="NoSpacing"/>
+    <w:uiPriority w:val="1"/>
+    <w:rsid w:val="001A380A"/>
+  </w:style>
+  <w:style w:type="character" w:styleId="SubtleEmphasis">
+    <w:name w:val="Subtle Emphasis"/>
+    <w:uiPriority w:val="19"/>
+    <w:qFormat/>
+    <w:rsid w:val="001A380A"/>
+    <w:rPr>
+      <w:i/>
+    </w:rPr>
+  </w:style>
+  <w:style w:type="character" w:styleId="SubtleReference">
+    <w:name w:val="Subtle Reference"/>
+    <w:uiPriority w:val="31"/>
+    <w:qFormat/>
+    <w:rsid w:val="001A380A"/>
+    <w:rPr>
+      <w:b/>
+    </w:rPr>
+  </w:style>
+  <w:style w:type="character" w:styleId="BookTitle">
+    <w:name w:val="Book Title"/>
+    <w:uiPriority w:val="33"/>
+    <w:qFormat/>
+    <w:rsid w:val="001A380A"/>
+    <w:rPr>
+      <w:rFonts w:asciiTheme="majorHAnsi" w:eastAsiaTheme="majorEastAsia" w:hAnsiTheme="majorHAnsi" w:cstheme="majorBidi"/>
+      <w:i/>
+      <w:iCs/>
+      <w:sz w:val="20"/>
+      <w:szCs w:val="20"/>
+    </w:rPr>
+  </w:style>
+  <w:style w:type="paragraph" w:styleId="TOCHeading">
+    <w:name w:val="TOC Heading"/>
+    <w:basedOn w:val="Heading1"/>
+    <w:next w:val="Normal"/>
+    <w:uiPriority w:val="39"/>
+    <w:semiHidden/>
+    <w:unhideWhenUsed/>
+    <w:qFormat/>
+    <w:rsid w:val="001A380A"/>
+    <w:pPr>
+      <w:outlineLvl w:val="9"/>
+    </w:pPr>
+  </w:style>
+  <w:style w:type="paragraph" w:styleId="NormalWeb">
+    <w:name w:val="Normal (Web)"/>
+    <w:basedOn w:val="Normal"/>
+    <w:uiPriority w:val="99"/>
+    <w:semiHidden/>
+    <w:unhideWhenUsed/>
+    <w:rsid w:val="00B76F6C"/>
+    <w:pPr>
+      <w:spacing w:before="100" w:beforeAutospacing="1" w:after="100" w:afterAutospacing="1" w:line="240" w:lineRule="auto"/>
+      <w:jc w:val="left"/>
+    </w:pPr>
+    <w:rPr>
+      <w:rFonts w:ascii="Times New Roman" w:eastAsia="Times New Roman" w:hAnsi="Times New Roman" w:cs="Times New Roman"/>
+      <w:sz w:val="24"/>
+      <w:szCs w:val="24"/>
+      <w:lang w:eastAsia="en-GB"/>
+    </w:rPr>
   </w:style>
 </w:styles>
 </file>
@@ -5006,4 +4998,16 @@
     </a:ext>
   </a:extLst>
 </a:theme>
+</file>
+
+<file path=customXml/item1.xml><?xml version="1.0" encoding="utf-8"?>
+<b:Sources xmlns:b="http://schemas.openxmlformats.org/officeDocument/2006/bibliography" xmlns="http://schemas.openxmlformats.org/officeDocument/2006/bibliography" SelectedStyle="/APASixthEditionOfficeOnline.xsl" StyleName="APA" Version="6"/>
+</file>
+
+<file path=customXml/itemProps1.xml><?xml version="1.0" encoding="utf-8"?>
+<ds:datastoreItem xmlns:ds="http://schemas.openxmlformats.org/officeDocument/2006/customXml" ds:itemID="{F2C36D7B-7CB6-1345-85E8-7BFECB32ACEE}">
+  <ds:schemaRefs>
+    <ds:schemaRef ds:uri="http://schemas.openxmlformats.org/officeDocument/2006/bibliography"/>
+  </ds:schemaRefs>
+</ds:datastoreItem>
 </file>
</xml_diff>